<commit_message>
Vragen tot Triggers & Events af
</commit_message>
<xml_diff>
--- a/B6_Andy_vragen_opdrachten.docx
+++ b/B6_Andy_vragen_opdrachten.docx
@@ -71,7 +71,23 @@
           <w:sz w:val="24"/>
           <w:szCs w:val="24"/>
         </w:rPr>
-        <w:t xml:space="preserve">Een transactie zou kunnen gebruiken worden bij zoals eerder vermeld een pinautomaat. </w:t>
+        <w:t xml:space="preserve">Een transactie zou kunnen gebruiken worden bij </w:t>
+      </w:r>
+      <w:r>
+        <w:rPr>
+          <w:color w:val="000000" w:themeColor="text1"/>
+          <w:sz w:val="24"/>
+          <w:szCs w:val="24"/>
+        </w:rPr>
+        <w:t>een parkeerautomaat</w:t>
+      </w:r>
+      <w:r>
+        <w:rPr>
+          <w:color w:val="000000" w:themeColor="text1"/>
+          <w:sz w:val="24"/>
+          <w:szCs w:val="24"/>
+        </w:rPr>
+        <w:t xml:space="preserve">. </w:t>
       </w:r>
       <w:r>
         <w:rPr>
@@ -129,6 +145,355 @@
           <w:szCs w:val="24"/>
         </w:rPr>
         <w:t xml:space="preserve"> Een savepoint kun je zien als een checkpoint in een transactie. Stel je voor er gaat na de savepoint iets fout, hoef je niet helemaal terug, maar kun je terug gaan naar de savepoint en bespaart dus tijd.</w:t>
+      </w:r>
+    </w:p>
+    <w:p>
+      <w:pPr>
+        <w:rPr>
+          <w:color w:val="000000" w:themeColor="text1"/>
+          <w:sz w:val="24"/>
+          <w:szCs w:val="24"/>
+        </w:rPr>
+      </w:pPr>
+      <w:r>
+        <w:rPr>
+          <w:color w:val="000000" w:themeColor="text1"/>
+          <w:sz w:val="24"/>
+          <w:szCs w:val="24"/>
+        </w:rPr>
+        <w:br w:type="page"/>
+      </w:r>
+    </w:p>
+    <w:p>
+      <w:pPr>
+        <w:rPr>
+          <w:color w:val="000000" w:themeColor="text1"/>
+          <w:sz w:val="24"/>
+          <w:szCs w:val="24"/>
+        </w:rPr>
+      </w:pPr>
+      <w:r>
+        <w:rPr>
+          <w:b/>
+          <w:bCs/>
+          <w:color w:val="000000" w:themeColor="text1"/>
+          <w:sz w:val="40"/>
+          <w:szCs w:val="40"/>
+          <w:u w:val="single"/>
+        </w:rPr>
+        <w:lastRenderedPageBreak/>
+        <w:t>Stored Procedure Vragen</w:t>
+      </w:r>
+      <w:r>
+        <w:rPr>
+          <w:b/>
+          <w:bCs/>
+          <w:color w:val="000000" w:themeColor="text1"/>
+          <w:sz w:val="40"/>
+          <w:szCs w:val="40"/>
+          <w:u w:val="single"/>
+        </w:rPr>
+        <w:br/>
+      </w:r>
+      <w:r>
+        <w:rPr>
+          <w:color w:val="000000" w:themeColor="text1"/>
+          <w:sz w:val="24"/>
+          <w:szCs w:val="24"/>
+        </w:rPr>
+        <w:t>1. Een stored procedure is een mySQL query die opgeslagen en terug geroepen kan worden met een variabele. Bijvoorbeeld een lijstje laten zien van elke reis waar iedereen heen is geweest.</w:t>
+      </w:r>
+      <w:r>
+        <w:rPr>
+          <w:color w:val="000000" w:themeColor="text1"/>
+          <w:sz w:val="24"/>
+          <w:szCs w:val="24"/>
+        </w:rPr>
+        <w:br/>
+        <w:t>2. Je kunt het gebruiken voor diverse lijstjes en om informatie van een database in en makkelijke tabel aan te schouwen.</w:t>
+      </w:r>
+      <w:r>
+        <w:rPr>
+          <w:color w:val="000000" w:themeColor="text1"/>
+          <w:sz w:val="24"/>
+          <w:szCs w:val="24"/>
+        </w:rPr>
+        <w:br/>
+        <w:t xml:space="preserve">3. Er zijn zoveel </w:t>
+      </w:r>
+      <w:r>
+        <w:rPr>
+          <w:i/>
+          <w:iCs/>
+          <w:color w:val="000000" w:themeColor="text1"/>
+          <w:sz w:val="24"/>
+          <w:szCs w:val="24"/>
+        </w:rPr>
+        <w:t>inner joins</w:t>
+      </w:r>
+      <w:r>
+        <w:rPr>
+          <w:color w:val="000000" w:themeColor="text1"/>
+          <w:sz w:val="24"/>
+          <w:szCs w:val="24"/>
+        </w:rPr>
+        <w:t xml:space="preserve"> omdat het zoekt in meerdere tabellen. Het zoekt voor gelijkheden tussen de tabellen. De Query zoekt bijvoorbeeld naar gelijken tussen de </w:t>
+      </w:r>
+      <w:r>
+        <w:rPr>
+          <w:color w:val="000000" w:themeColor="text1"/>
+          <w:sz w:val="24"/>
+          <w:szCs w:val="24"/>
+        </w:rPr>
+        <w:t xml:space="preserve">reis </w:t>
+      </w:r>
+      <w:r>
+        <w:rPr>
+          <w:color w:val="000000" w:themeColor="text1"/>
+          <w:sz w:val="24"/>
+          <w:szCs w:val="24"/>
+        </w:rPr>
+        <w:t xml:space="preserve"> en bestemming tabel met de Bestemmingscode</w:t>
+      </w:r>
+      <w:r>
+        <w:rPr>
+          <w:color w:val="000000" w:themeColor="text1"/>
+          <w:sz w:val="24"/>
+          <w:szCs w:val="24"/>
+        </w:rPr>
+        <w:br/>
+        <w:t>4.</w:t>
+      </w:r>
+      <w:r>
+        <w:rPr>
+          <w:color w:val="000000" w:themeColor="text1"/>
+          <w:sz w:val="24"/>
+          <w:szCs w:val="24"/>
+        </w:rPr>
+        <w:br/>
+      </w:r>
+      <w:r>
+        <w:rPr>
+          <w:i/>
+          <w:iCs/>
+          <w:color w:val="000000" w:themeColor="text1"/>
+          <w:sz w:val="24"/>
+          <w:szCs w:val="24"/>
+        </w:rPr>
+        <w:t>Het aanmaken van de procedure</w:t>
+      </w:r>
+      <w:r>
+        <w:rPr>
+          <w:color w:val="000000" w:themeColor="text1"/>
+          <w:sz w:val="24"/>
+          <w:szCs w:val="24"/>
+        </w:rPr>
+        <w:br/>
+      </w:r>
+      <w:r>
+        <w:rPr>
+          <w:color w:val="000000" w:themeColor="text1"/>
+          <w:sz w:val="24"/>
+          <w:szCs w:val="24"/>
+        </w:rPr>
+        <w:t xml:space="preserve">CREATE PROCEDURE </w:t>
+      </w:r>
+      <w:r>
+        <w:rPr>
+          <w:color w:val="000000" w:themeColor="text1"/>
+          <w:sz w:val="24"/>
+          <w:szCs w:val="24"/>
+        </w:rPr>
+        <w:t>boekingAantaldatum</w:t>
+      </w:r>
+      <w:r>
+        <w:rPr>
+          <w:color w:val="000000" w:themeColor="text1"/>
+          <w:sz w:val="24"/>
+          <w:szCs w:val="24"/>
+        </w:rPr>
+        <w:t>()</w:t>
+      </w:r>
+    </w:p>
+    <w:p>
+      <w:pPr>
+        <w:rPr>
+          <w:color w:val="000000" w:themeColor="text1"/>
+          <w:sz w:val="24"/>
+          <w:szCs w:val="24"/>
+        </w:rPr>
+      </w:pPr>
+      <w:r>
+        <w:rPr>
+          <w:color w:val="000000" w:themeColor="text1"/>
+          <w:sz w:val="24"/>
+          <w:szCs w:val="24"/>
+        </w:rPr>
+        <w:t>SELECT Boekdatum, klant.Naam, reis.Vertrekdatum, reis.Aantal_dagen FROM boeking</w:t>
+      </w:r>
+    </w:p>
+    <w:p>
+      <w:pPr>
+        <w:rPr>
+          <w:color w:val="000000" w:themeColor="text1"/>
+          <w:sz w:val="24"/>
+          <w:szCs w:val="24"/>
+        </w:rPr>
+      </w:pPr>
+      <w:r>
+        <w:rPr>
+          <w:color w:val="000000" w:themeColor="text1"/>
+          <w:sz w:val="24"/>
+          <w:szCs w:val="24"/>
+        </w:rPr>
+        <w:t>INNER JOIN klant ON boeking.Klantnr = klant.Klantnr</w:t>
+      </w:r>
+    </w:p>
+    <w:p>
+      <w:pPr>
+        <w:rPr>
+          <w:i/>
+          <w:iCs/>
+          <w:color w:val="000000" w:themeColor="text1"/>
+          <w:sz w:val="24"/>
+          <w:szCs w:val="24"/>
+        </w:rPr>
+      </w:pPr>
+      <w:r>
+        <w:rPr>
+          <w:color w:val="000000" w:themeColor="text1"/>
+          <w:sz w:val="24"/>
+          <w:szCs w:val="24"/>
+        </w:rPr>
+        <w:t>INNER JOIN reis ON boeking.Reisnr = reis.Reisnr</w:t>
+      </w:r>
+      <w:r>
+        <w:rPr>
+          <w:color w:val="000000" w:themeColor="text1"/>
+          <w:sz w:val="24"/>
+          <w:szCs w:val="24"/>
+        </w:rPr>
+        <w:br/>
+      </w:r>
+    </w:p>
+    <w:p>
+      <w:pPr>
+        <w:rPr>
+          <w:color w:val="000000" w:themeColor="text1"/>
+          <w:sz w:val="24"/>
+          <w:szCs w:val="24"/>
+        </w:rPr>
+      </w:pPr>
+      <w:r>
+        <w:rPr>
+          <w:i/>
+          <w:iCs/>
+          <w:color w:val="000000" w:themeColor="text1"/>
+          <w:sz w:val="24"/>
+          <w:szCs w:val="24"/>
+        </w:rPr>
+        <w:t>De Transactie</w:t>
+      </w:r>
+      <w:r>
+        <w:rPr>
+          <w:i/>
+          <w:iCs/>
+          <w:color w:val="000000" w:themeColor="text1"/>
+          <w:sz w:val="24"/>
+          <w:szCs w:val="24"/>
+        </w:rPr>
+        <w:br/>
+      </w:r>
+      <w:r>
+        <w:rPr>
+          <w:color w:val="000000" w:themeColor="text1"/>
+          <w:sz w:val="24"/>
+          <w:szCs w:val="24"/>
+        </w:rPr>
+        <w:t>START TRANSACTION;</w:t>
+      </w:r>
+    </w:p>
+    <w:p>
+      <w:pPr>
+        <w:rPr>
+          <w:color w:val="000000" w:themeColor="text1"/>
+          <w:sz w:val="24"/>
+          <w:szCs w:val="24"/>
+        </w:rPr>
+      </w:pPr>
+      <w:r>
+        <w:rPr>
+          <w:color w:val="000000" w:themeColor="text1"/>
+          <w:sz w:val="24"/>
+          <w:szCs w:val="24"/>
+        </w:rPr>
+        <w:t>CALL boekingAantaldatum;</w:t>
+      </w:r>
+    </w:p>
+    <w:p>
+      <w:pPr>
+        <w:rPr>
+          <w:color w:val="000000" w:themeColor="text1"/>
+          <w:sz w:val="24"/>
+          <w:szCs w:val="24"/>
+        </w:rPr>
+      </w:pPr>
+      <w:r>
+        <w:rPr>
+          <w:color w:val="000000" w:themeColor="text1"/>
+          <w:sz w:val="24"/>
+          <w:szCs w:val="24"/>
+        </w:rPr>
+        <w:t>ROLLBACK;</w:t>
+      </w:r>
+    </w:p>
+    <w:p>
+      <w:pPr>
+        <w:rPr>
+          <w:color w:val="000000" w:themeColor="text1"/>
+          <w:sz w:val="24"/>
+          <w:szCs w:val="24"/>
+        </w:rPr>
+      </w:pPr>
+      <w:r>
+        <w:rPr>
+          <w:color w:val="000000" w:themeColor="text1"/>
+          <w:sz w:val="24"/>
+          <w:szCs w:val="24"/>
+        </w:rPr>
+        <w:br w:type="page"/>
+      </w:r>
+    </w:p>
+    <w:p>
+      <w:pPr>
+        <w:rPr>
+          <w:color w:val="000000" w:themeColor="text1"/>
+          <w:sz w:val="24"/>
+          <w:szCs w:val="24"/>
+        </w:rPr>
+      </w:pPr>
+      <w:r>
+        <w:rPr>
+          <w:b/>
+          <w:bCs/>
+          <w:color w:val="000000" w:themeColor="text1"/>
+          <w:sz w:val="40"/>
+          <w:szCs w:val="40"/>
+          <w:u w:val="single"/>
+        </w:rPr>
+        <w:lastRenderedPageBreak/>
+        <w:t>Trigger &amp; Events Vragen</w:t>
+      </w:r>
+      <w:r>
+        <w:rPr>
+          <w:b/>
+          <w:bCs/>
+          <w:color w:val="000000" w:themeColor="text1"/>
+          <w:sz w:val="40"/>
+          <w:szCs w:val="40"/>
+          <w:u w:val="single"/>
+        </w:rPr>
+        <w:br/>
       </w:r>
     </w:p>
     <w:sectPr>
@@ -139,6 +504,56 @@
     </w:sectPr>
   </w:body>
 </w:document>
+</file>
+
+<file path=word/endnotes.xml><?xml version="1.0" encoding="utf-8"?>
+<w:endnotes xmlns:wpc="http://schemas.microsoft.com/office/word/2010/wordprocessingCanvas" xmlns:cx="http://schemas.microsoft.com/office/drawing/2014/chartex" xmlns:cx1="http://schemas.microsoft.com/office/drawing/2015/9/8/chartex" xmlns:cx2="http://schemas.microsoft.com/office/drawing/2015/10/21/chartex" xmlns:cx3="http://schemas.microsoft.com/office/drawing/2016/5/9/chartex" xmlns:cx4="http://schemas.microsoft.com/office/drawing/2016/5/10/chartex" xmlns:cx5="http://schemas.microsoft.com/office/drawing/2016/5/11/chartex" xmlns:cx6="http://schemas.microsoft.com/office/drawing/2016/5/12/chartex" xmlns:cx7="http://schemas.microsoft.com/office/drawing/2016/5/13/chartex" xmlns:cx8="http://schemas.microsoft.com/office/drawing/2016/5/14/chartex" xmlns:mc="http://schemas.openxmlformats.org/markup-compatibility/2006" xmlns:aink="http://schemas.microsoft.com/office/drawing/2016/ink" xmlns:am3d="http://schemas.microsoft.com/office/drawing/2017/model3d" xmlns:o="urn:schemas-microsoft-com:office:office" xmlns:r="http://schemas.openxmlformats.org/officeDocument/2006/relationships" xmlns:m="http://schemas.openxmlformats.org/officeDocument/2006/math" xmlns:v="urn:schemas-microsoft-com:vml" xmlns:wp14="http://schemas.microsoft.com/office/word/2010/wordprocessingDrawing" xmlns:wp="http://schemas.openxmlformats.org/drawingml/2006/wordprocessingDrawing" xmlns:w10="urn:schemas-microsoft-com:office:word" xmlns:w="http://schemas.openxmlformats.org/wordprocessingml/2006/main" xmlns:w14="http://schemas.microsoft.com/office/word/2010/wordml" xmlns:w15="http://schemas.microsoft.com/office/word/2012/wordml" xmlns:w16cex="http://schemas.microsoft.com/office/word/2018/wordml/cex" xmlns:w16cid="http://schemas.microsoft.com/office/word/2016/wordml/cid" xmlns:w16="http://schemas.microsoft.com/office/word/2018/wordml" xmlns:w16sdtdh="http://schemas.microsoft.com/office/word/2020/wordml/sdtdatahash" xmlns:w16se="http://schemas.microsoft.com/office/word/2015/wordml/symex" xmlns:wpg="http://schemas.microsoft.com/office/word/2010/wordprocessingGroup" xmlns:wpi="http://schemas.microsoft.com/office/word/2010/wordprocessingInk" xmlns:wne="http://schemas.microsoft.com/office/word/2006/wordml" xmlns:wps="http://schemas.microsoft.com/office/word/2010/wordprocessingShape" mc:Ignorable="w14 w15 w16se w16cid w16 w16cex w16sdtdh wp14">
+  <w:endnote w:type="separator" w:id="-1">
+    <w:p>
+      <w:pPr>
+        <w:spacing w:after="0" w:line="240" w:lineRule="auto"/>
+      </w:pPr>
+      <w:r>
+        <w:separator/>
+      </w:r>
+    </w:p>
+  </w:endnote>
+  <w:endnote w:type="continuationSeparator" w:id="0">
+    <w:p>
+      <w:pPr>
+        <w:spacing w:after="0" w:line="240" w:lineRule="auto"/>
+      </w:pPr>
+      <w:r>
+        <w:continuationSeparator/>
+      </w:r>
+    </w:p>
+  </w:endnote>
+</w:endnotes>
+</file>
+
+<file path=word/footnotes.xml><?xml version="1.0" encoding="utf-8"?>
+<w:footnotes xmlns:wpc="http://schemas.microsoft.com/office/word/2010/wordprocessingCanvas" xmlns:cx="http://schemas.microsoft.com/office/drawing/2014/chartex" xmlns:cx1="http://schemas.microsoft.com/office/drawing/2015/9/8/chartex" xmlns:cx2="http://schemas.microsoft.com/office/drawing/2015/10/21/chartex" xmlns:cx3="http://schemas.microsoft.com/office/drawing/2016/5/9/chartex" xmlns:cx4="http://schemas.microsoft.com/office/drawing/2016/5/10/chartex" xmlns:cx5="http://schemas.microsoft.com/office/drawing/2016/5/11/chartex" xmlns:cx6="http://schemas.microsoft.com/office/drawing/2016/5/12/chartex" xmlns:cx7="http://schemas.microsoft.com/office/drawing/2016/5/13/chartex" xmlns:cx8="http://schemas.microsoft.com/office/drawing/2016/5/14/chartex" xmlns:mc="http://schemas.openxmlformats.org/markup-compatibility/2006" xmlns:aink="http://schemas.microsoft.com/office/drawing/2016/ink" xmlns:am3d="http://schemas.microsoft.com/office/drawing/2017/model3d" xmlns:o="urn:schemas-microsoft-com:office:office" xmlns:r="http://schemas.openxmlformats.org/officeDocument/2006/relationships" xmlns:m="http://schemas.openxmlformats.org/officeDocument/2006/math" xmlns:v="urn:schemas-microsoft-com:vml" xmlns:wp14="http://schemas.microsoft.com/office/word/2010/wordprocessingDrawing" xmlns:wp="http://schemas.openxmlformats.org/drawingml/2006/wordprocessingDrawing" xmlns:w10="urn:schemas-microsoft-com:office:word" xmlns:w="http://schemas.openxmlformats.org/wordprocessingml/2006/main" xmlns:w14="http://schemas.microsoft.com/office/word/2010/wordml" xmlns:w15="http://schemas.microsoft.com/office/word/2012/wordml" xmlns:w16cex="http://schemas.microsoft.com/office/word/2018/wordml/cex" xmlns:w16cid="http://schemas.microsoft.com/office/word/2016/wordml/cid" xmlns:w16="http://schemas.microsoft.com/office/word/2018/wordml" xmlns:w16sdtdh="http://schemas.microsoft.com/office/word/2020/wordml/sdtdatahash" xmlns:w16se="http://schemas.microsoft.com/office/word/2015/wordml/symex" xmlns:wpg="http://schemas.microsoft.com/office/word/2010/wordprocessingGroup" xmlns:wpi="http://schemas.microsoft.com/office/word/2010/wordprocessingInk" xmlns:wne="http://schemas.microsoft.com/office/word/2006/wordml" xmlns:wps="http://schemas.microsoft.com/office/word/2010/wordprocessingShape" mc:Ignorable="w14 w15 w16se w16cid w16 w16cex w16sdtdh wp14">
+  <w:footnote w:type="separator" w:id="-1">
+    <w:p>
+      <w:pPr>
+        <w:spacing w:after="0" w:line="240" w:lineRule="auto"/>
+      </w:pPr>
+      <w:r>
+        <w:separator/>
+      </w:r>
+    </w:p>
+  </w:footnote>
+  <w:footnote w:type="continuationSeparator" w:id="0">
+    <w:p>
+      <w:pPr>
+        <w:spacing w:after="0" w:line="240" w:lineRule="auto"/>
+      </w:pPr>
+      <w:r>
+        <w:continuationSeparator/>
+      </w:r>
+    </w:p>
+  </w:footnote>
+</w:footnotes>
 </file>
 
 <file path=word/styles.xml><?xml version="1.0" encoding="utf-8"?>
@@ -567,6 +982,50 @@
     <w:semiHidden/>
     <w:unhideWhenUsed/>
   </w:style>
+  <w:style w:type="paragraph" w:styleId="Header">
+    <w:name w:val="header"/>
+    <w:basedOn w:val="Normal"/>
+    <w:link w:val="HeaderChar"/>
+    <w:uiPriority w:val="99"/>
+    <w:unhideWhenUsed/>
+    <w:rsid w:val="00A938E5"/>
+    <w:pPr>
+      <w:tabs>
+        <w:tab w:val="center" w:pos="4536"/>
+        <w:tab w:val="right" w:pos="9072"/>
+      </w:tabs>
+      <w:spacing w:after="0" w:line="240" w:lineRule="auto"/>
+    </w:pPr>
+  </w:style>
+  <w:style w:type="character" w:customStyle="1" w:styleId="HeaderChar">
+    <w:name w:val="Header Char"/>
+    <w:basedOn w:val="DefaultParagraphFont"/>
+    <w:link w:val="Header"/>
+    <w:uiPriority w:val="99"/>
+    <w:rsid w:val="00A938E5"/>
+  </w:style>
+  <w:style w:type="paragraph" w:styleId="Footer">
+    <w:name w:val="footer"/>
+    <w:basedOn w:val="Normal"/>
+    <w:link w:val="FooterChar"/>
+    <w:uiPriority w:val="99"/>
+    <w:unhideWhenUsed/>
+    <w:rsid w:val="00A938E5"/>
+    <w:pPr>
+      <w:tabs>
+        <w:tab w:val="center" w:pos="4536"/>
+        <w:tab w:val="right" w:pos="9072"/>
+      </w:tabs>
+      <w:spacing w:after="0" w:line="240" w:lineRule="auto"/>
+    </w:pPr>
+  </w:style>
+  <w:style w:type="character" w:customStyle="1" w:styleId="FooterChar">
+    <w:name w:val="Footer Char"/>
+    <w:basedOn w:val="DefaultParagraphFont"/>
+    <w:link w:val="Footer"/>
+    <w:uiPriority w:val="99"/>
+    <w:rsid w:val="00A938E5"/>
+  </w:style>
 </w:styles>
 </file>
 

</xml_diff>

<commit_message>
Vragen tot Stored Functions af (+database)
</commit_message>
<xml_diff>
--- a/B6_Andy_vragen_opdrachten.docx
+++ b/B6_Andy_vragen_opdrachten.docx
@@ -494,6 +494,1393 @@
           <w:u w:val="single"/>
         </w:rPr>
         <w:br/>
+      </w:r>
+      <w:r>
+        <w:rPr>
+          <w:color w:val="000000" w:themeColor="text1"/>
+          <w:sz w:val="24"/>
+          <w:szCs w:val="24"/>
+        </w:rPr>
+        <w:t xml:space="preserve"> 1.</w:t>
+      </w:r>
+      <w:r>
+        <w:rPr>
+          <w:color w:val="000000" w:themeColor="text1"/>
+          <w:sz w:val="24"/>
+          <w:szCs w:val="24"/>
+        </w:rPr>
+        <w:br/>
+      </w:r>
+      <w:r>
+        <w:rPr>
+          <w:color w:val="000000" w:themeColor="text1"/>
+          <w:sz w:val="24"/>
+          <w:szCs w:val="24"/>
+        </w:rPr>
+        <w:t>-</w:t>
+      </w:r>
+      <w:r>
+        <w:rPr>
+          <w:color w:val="000000" w:themeColor="text1"/>
+          <w:sz w:val="24"/>
+          <w:szCs w:val="24"/>
+        </w:rPr>
+        <w:t xml:space="preserve">De trigger begint pas nadat er gegevens in de table </w:t>
+      </w:r>
+      <w:r>
+        <w:rPr>
+          <w:i/>
+          <w:iCs/>
+          <w:color w:val="000000" w:themeColor="text1"/>
+          <w:sz w:val="24"/>
+          <w:szCs w:val="24"/>
+        </w:rPr>
+        <w:t>boeking</w:t>
+      </w:r>
+      <w:r>
+        <w:rPr>
+          <w:color w:val="000000" w:themeColor="text1"/>
+          <w:sz w:val="24"/>
+          <w:szCs w:val="24"/>
+        </w:rPr>
+        <w:t xml:space="preserve"> zijn toegevoegd. </w:t>
+      </w:r>
+      <w:r>
+        <w:rPr>
+          <w:color w:val="000000" w:themeColor="text1"/>
+          <w:sz w:val="24"/>
+          <w:szCs w:val="24"/>
+        </w:rPr>
+        <w:br/>
+        <w:t>-</w:t>
+      </w:r>
+      <w:r>
+        <w:rPr>
+          <w:color w:val="000000" w:themeColor="text1"/>
+          <w:sz w:val="24"/>
+          <w:szCs w:val="24"/>
+        </w:rPr>
+        <w:t xml:space="preserve">Het begint met het tellen van alle volwassenen in de </w:t>
+      </w:r>
+      <w:r>
+        <w:rPr>
+          <w:i/>
+          <w:iCs/>
+          <w:color w:val="000000" w:themeColor="text1"/>
+          <w:sz w:val="24"/>
+          <w:szCs w:val="24"/>
+        </w:rPr>
+        <w:t>boeking</w:t>
+      </w:r>
+      <w:r>
+        <w:rPr>
+          <w:color w:val="000000" w:themeColor="text1"/>
+          <w:sz w:val="24"/>
+          <w:szCs w:val="24"/>
+        </w:rPr>
+        <w:t xml:space="preserve"> table. </w:t>
+      </w:r>
+      <w:r>
+        <w:rPr>
+          <w:color w:val="000000" w:themeColor="text1"/>
+          <w:sz w:val="24"/>
+          <w:szCs w:val="24"/>
+        </w:rPr>
+        <w:br/>
+        <w:t xml:space="preserve">-Daarna telt het de aantal rijen in </w:t>
+      </w:r>
+      <w:r>
+        <w:rPr>
+          <w:i/>
+          <w:iCs/>
+          <w:color w:val="000000" w:themeColor="text1"/>
+          <w:sz w:val="24"/>
+          <w:szCs w:val="24"/>
+        </w:rPr>
+        <w:t>klant_statistieken</w:t>
+      </w:r>
+      <w:r>
+        <w:rPr>
+          <w:color w:val="000000" w:themeColor="text1"/>
+          <w:sz w:val="24"/>
+          <w:szCs w:val="24"/>
+        </w:rPr>
+        <w:t xml:space="preserve"> (inclusief de rijen die een NULL waarde hebben)</w:t>
+      </w:r>
+      <w:r>
+        <w:rPr>
+          <w:color w:val="000000" w:themeColor="text1"/>
+          <w:sz w:val="24"/>
+          <w:szCs w:val="24"/>
+        </w:rPr>
+        <w:br/>
+        <w:t>-Daarna wordt de datum opgeslagen met de datum die er nu is.</w:t>
+      </w:r>
+      <w:r>
+        <w:rPr>
+          <w:color w:val="000000" w:themeColor="text1"/>
+          <w:sz w:val="24"/>
+          <w:szCs w:val="24"/>
+        </w:rPr>
+        <w:br/>
+        <w:t xml:space="preserve">-Als het aantal rijen 0 is; Voeg de aantal volwassenen toe in de </w:t>
+      </w:r>
+      <w:r>
+        <w:rPr>
+          <w:i/>
+          <w:iCs/>
+          <w:color w:val="000000" w:themeColor="text1"/>
+          <w:sz w:val="24"/>
+          <w:szCs w:val="24"/>
+        </w:rPr>
+        <w:t>klant_statistieken</w:t>
+      </w:r>
+      <w:r>
+        <w:rPr>
+          <w:color w:val="000000" w:themeColor="text1"/>
+          <w:sz w:val="24"/>
+          <w:szCs w:val="24"/>
+        </w:rPr>
+        <w:t xml:space="preserve"> </w:t>
+      </w:r>
+      <w:r>
+        <w:rPr>
+          <w:color w:val="000000" w:themeColor="text1"/>
+          <w:sz w:val="24"/>
+          <w:szCs w:val="24"/>
+        </w:rPr>
+        <w:t>table</w:t>
+      </w:r>
+      <w:r>
+        <w:rPr>
+          <w:color w:val="000000" w:themeColor="text1"/>
+          <w:sz w:val="24"/>
+          <w:szCs w:val="24"/>
+        </w:rPr>
+        <w:br/>
+        <w:t xml:space="preserve">-Als er 1 rij is update </w:t>
+      </w:r>
+      <w:r>
+        <w:rPr>
+          <w:color w:val="000000" w:themeColor="text1"/>
+          <w:sz w:val="24"/>
+          <w:szCs w:val="24"/>
+        </w:rPr>
+        <w:t xml:space="preserve">het programma </w:t>
+      </w:r>
+      <w:r>
+        <w:rPr>
+          <w:color w:val="000000" w:themeColor="text1"/>
+          <w:sz w:val="24"/>
+          <w:szCs w:val="24"/>
+        </w:rPr>
+        <w:t>de table met de laatste gegevens.</w:t>
+      </w:r>
+      <w:r>
+        <w:rPr>
+          <w:color w:val="000000" w:themeColor="text1"/>
+          <w:sz w:val="24"/>
+          <w:szCs w:val="24"/>
+        </w:rPr>
+        <w:br/>
+      </w:r>
+      <w:r>
+        <w:rPr>
+          <w:color w:val="000000" w:themeColor="text1"/>
+          <w:sz w:val="24"/>
+          <w:szCs w:val="24"/>
+        </w:rPr>
+        <w:br/>
+        <w:t xml:space="preserve">2. Die table krijgt een update van het aantal_volwassenen. </w:t>
+      </w:r>
+      <w:r>
+        <w:rPr>
+          <w:color w:val="000000" w:themeColor="text1"/>
+          <w:sz w:val="24"/>
+          <w:szCs w:val="24"/>
+        </w:rPr>
+        <w:t>Dat blijft optellen</w:t>
+      </w:r>
+      <w:r>
+        <w:rPr>
+          <w:color w:val="000000" w:themeColor="text1"/>
+          <w:sz w:val="24"/>
+          <w:szCs w:val="24"/>
+        </w:rPr>
+        <w:br/>
+        <w:t>3. De table wordt alsnog bijgewerkt. De aantal_volwassenen ging (in mijn geval) omhoog.</w:t>
+      </w:r>
+      <w:r>
+        <w:rPr>
+          <w:color w:val="000000" w:themeColor="text1"/>
+          <w:sz w:val="24"/>
+          <w:szCs w:val="24"/>
+        </w:rPr>
+        <w:br/>
+        <w:t>4. Het aantal_volwassenen field is omlaag gegaan.</w:t>
+      </w:r>
+      <w:r>
+        <w:rPr>
+          <w:color w:val="000000" w:themeColor="text1"/>
+          <w:sz w:val="24"/>
+          <w:szCs w:val="24"/>
+        </w:rPr>
+        <w:br/>
+        <w:t>5. De delimiter zorgt ervoor dat wanneer je functies, procedures en triggers defineert dat mysql weet waar de procedure/functie/trigger eindigt en voert deze uit als één unit in plaats van meerdere individuele statements</w:t>
+      </w:r>
+      <w:r>
+        <w:rPr>
+          <w:color w:val="000000" w:themeColor="text1"/>
+          <w:sz w:val="24"/>
+          <w:szCs w:val="24"/>
+        </w:rPr>
+        <w:br/>
+        <w:t>6.</w:t>
+      </w:r>
+      <w:r>
+        <w:rPr>
+          <w:color w:val="000000" w:themeColor="text1"/>
+          <w:sz w:val="24"/>
+          <w:szCs w:val="24"/>
+        </w:rPr>
+        <w:br/>
+      </w:r>
+      <w:r>
+        <w:rPr>
+          <w:color w:val="000000" w:themeColor="text1"/>
+          <w:sz w:val="24"/>
+          <w:szCs w:val="24"/>
+          <w:u w:val="single"/>
+        </w:rPr>
+        <w:t>Trigger &amp; event met delete statement</w:t>
+      </w:r>
+      <w:r>
+        <w:rPr>
+          <w:color w:val="000000" w:themeColor="text1"/>
+          <w:sz w:val="24"/>
+          <w:szCs w:val="24"/>
+        </w:rPr>
+        <w:br/>
+        <w:t xml:space="preserve">Nadat er een rij wordt verwijderd in </w:t>
+      </w:r>
+      <w:r>
+        <w:rPr>
+          <w:i/>
+          <w:iCs/>
+          <w:color w:val="000000" w:themeColor="text1"/>
+          <w:sz w:val="24"/>
+          <w:szCs w:val="24"/>
+        </w:rPr>
+        <w:t>boeking</w:t>
+      </w:r>
+      <w:r>
+        <w:rPr>
+          <w:color w:val="000000" w:themeColor="text1"/>
+          <w:sz w:val="24"/>
+          <w:szCs w:val="24"/>
+        </w:rPr>
+        <w:t xml:space="preserve"> telt de </w:t>
+      </w:r>
+      <w:r>
+        <w:rPr>
+          <w:color w:val="000000" w:themeColor="text1"/>
+          <w:sz w:val="24"/>
+          <w:szCs w:val="24"/>
+        </w:rPr>
+        <w:t>event</w:t>
+      </w:r>
+      <w:r>
+        <w:rPr>
+          <w:color w:val="000000" w:themeColor="text1"/>
+          <w:sz w:val="24"/>
+          <w:szCs w:val="24"/>
+        </w:rPr>
+        <w:t xml:space="preserve"> weer alle volwassenen op uit de </w:t>
+      </w:r>
+      <w:r>
+        <w:rPr>
+          <w:i/>
+          <w:iCs/>
+          <w:color w:val="000000" w:themeColor="text1"/>
+          <w:sz w:val="24"/>
+          <w:szCs w:val="24"/>
+        </w:rPr>
+        <w:t>boeking</w:t>
+      </w:r>
+      <w:r>
+        <w:rPr>
+          <w:color w:val="000000" w:themeColor="text1"/>
+          <w:sz w:val="24"/>
+          <w:szCs w:val="24"/>
+        </w:rPr>
+        <w:t xml:space="preserve"> table. Daarna kijkt de event naar het aantal rijen in </w:t>
+      </w:r>
+      <w:r>
+        <w:rPr>
+          <w:i/>
+          <w:iCs/>
+          <w:color w:val="000000" w:themeColor="text1"/>
+          <w:sz w:val="24"/>
+          <w:szCs w:val="24"/>
+        </w:rPr>
+        <w:t>klant_statistieken</w:t>
+      </w:r>
+      <w:r>
+        <w:rPr>
+          <w:color w:val="000000" w:themeColor="text1"/>
+          <w:sz w:val="24"/>
+          <w:szCs w:val="24"/>
+        </w:rPr>
+        <w:t xml:space="preserve">, en set de datum met de datum die er die dag is. Als het aantal rijen in </w:t>
+      </w:r>
+      <w:r>
+        <w:rPr>
+          <w:i/>
+          <w:iCs/>
+          <w:color w:val="000000" w:themeColor="text1"/>
+          <w:sz w:val="24"/>
+          <w:szCs w:val="24"/>
+        </w:rPr>
+        <w:t>klant_statistieken</w:t>
+      </w:r>
+      <w:r>
+        <w:rPr>
+          <w:color w:val="000000" w:themeColor="text1"/>
+          <w:sz w:val="24"/>
+          <w:szCs w:val="24"/>
+        </w:rPr>
+        <w:t xml:space="preserve"> 0 is insert hij het aantal volwassenen in de </w:t>
+      </w:r>
+      <w:r>
+        <w:rPr>
+          <w:i/>
+          <w:iCs/>
+          <w:color w:val="000000" w:themeColor="text1"/>
+          <w:sz w:val="24"/>
+          <w:szCs w:val="24"/>
+        </w:rPr>
+        <w:t>klant_statistiek</w:t>
+      </w:r>
+      <w:r>
+        <w:rPr>
+          <w:color w:val="000000" w:themeColor="text1"/>
+          <w:sz w:val="24"/>
+          <w:szCs w:val="24"/>
+        </w:rPr>
+        <w:t xml:space="preserve"> table. Is er al een rij wordt de </w:t>
+      </w:r>
+      <w:r>
+        <w:rPr>
+          <w:i/>
+          <w:iCs/>
+          <w:color w:val="000000" w:themeColor="text1"/>
+          <w:sz w:val="24"/>
+          <w:szCs w:val="24"/>
+        </w:rPr>
+        <w:t>aantal_volwassenen</w:t>
+      </w:r>
+      <w:r>
+        <w:rPr>
+          <w:color w:val="000000" w:themeColor="text1"/>
+          <w:sz w:val="24"/>
+          <w:szCs w:val="24"/>
+        </w:rPr>
+        <w:t xml:space="preserve"> </w:t>
+      </w:r>
+      <w:r>
+        <w:rPr>
+          <w:i/>
+          <w:iCs/>
+          <w:color w:val="000000" w:themeColor="text1"/>
+          <w:sz w:val="24"/>
+          <w:szCs w:val="24"/>
+        </w:rPr>
+        <w:t xml:space="preserve">en laatste_update </w:t>
+      </w:r>
+      <w:r>
+        <w:rPr>
+          <w:color w:val="000000" w:themeColor="text1"/>
+          <w:sz w:val="24"/>
+          <w:szCs w:val="24"/>
+        </w:rPr>
+        <w:t>field geüpdate met de bijbehorende informatie</w:t>
+      </w:r>
+      <w:r>
+        <w:rPr>
+          <w:color w:val="000000" w:themeColor="text1"/>
+          <w:sz w:val="24"/>
+          <w:szCs w:val="24"/>
+        </w:rPr>
+        <w:br/>
+      </w:r>
+      <w:r>
+        <w:rPr>
+          <w:color w:val="000000" w:themeColor="text1"/>
+          <w:sz w:val="24"/>
+          <w:szCs w:val="24"/>
+          <w:u w:val="single"/>
+        </w:rPr>
+        <w:br/>
+        <w:t>Trigger &amp; event met update statement</w:t>
+      </w:r>
+      <w:r>
+        <w:rPr>
+          <w:color w:val="000000" w:themeColor="text1"/>
+          <w:sz w:val="24"/>
+          <w:szCs w:val="24"/>
+          <w:u w:val="single"/>
+        </w:rPr>
+        <w:br/>
+      </w:r>
+      <w:r>
+        <w:rPr>
+          <w:color w:val="000000" w:themeColor="text1"/>
+          <w:sz w:val="24"/>
+          <w:szCs w:val="24"/>
+        </w:rPr>
+        <w:t xml:space="preserve">Nadat er een rij wordt </w:t>
+      </w:r>
+      <w:r>
+        <w:rPr>
+          <w:color w:val="000000" w:themeColor="text1"/>
+          <w:sz w:val="24"/>
+          <w:szCs w:val="24"/>
+        </w:rPr>
+        <w:t>geüpdate</w:t>
+      </w:r>
+      <w:r>
+        <w:rPr>
+          <w:color w:val="000000" w:themeColor="text1"/>
+          <w:sz w:val="24"/>
+          <w:szCs w:val="24"/>
+        </w:rPr>
+        <w:t xml:space="preserve"> in </w:t>
+      </w:r>
+      <w:r>
+        <w:rPr>
+          <w:i/>
+          <w:iCs/>
+          <w:color w:val="000000" w:themeColor="text1"/>
+          <w:sz w:val="24"/>
+          <w:szCs w:val="24"/>
+        </w:rPr>
+        <w:t>boeking</w:t>
+      </w:r>
+      <w:r>
+        <w:rPr>
+          <w:color w:val="000000" w:themeColor="text1"/>
+          <w:sz w:val="24"/>
+          <w:szCs w:val="24"/>
+        </w:rPr>
+        <w:t xml:space="preserve"> telt de </w:t>
+      </w:r>
+      <w:r>
+        <w:rPr>
+          <w:color w:val="000000" w:themeColor="text1"/>
+          <w:sz w:val="24"/>
+          <w:szCs w:val="24"/>
+        </w:rPr>
+        <w:t>event</w:t>
+      </w:r>
+      <w:r>
+        <w:rPr>
+          <w:color w:val="000000" w:themeColor="text1"/>
+          <w:sz w:val="24"/>
+          <w:szCs w:val="24"/>
+        </w:rPr>
+        <w:t xml:space="preserve"> weer alle volwassenen op uit de </w:t>
+      </w:r>
+      <w:r>
+        <w:rPr>
+          <w:i/>
+          <w:iCs/>
+          <w:color w:val="000000" w:themeColor="text1"/>
+          <w:sz w:val="24"/>
+          <w:szCs w:val="24"/>
+        </w:rPr>
+        <w:t>boeking</w:t>
+      </w:r>
+      <w:r>
+        <w:rPr>
+          <w:color w:val="000000" w:themeColor="text1"/>
+          <w:sz w:val="24"/>
+          <w:szCs w:val="24"/>
+        </w:rPr>
+        <w:t xml:space="preserve"> table. Daarna kijkt de event naar het aantal rijen in </w:t>
+      </w:r>
+      <w:r>
+        <w:rPr>
+          <w:i/>
+          <w:iCs/>
+          <w:color w:val="000000" w:themeColor="text1"/>
+          <w:sz w:val="24"/>
+          <w:szCs w:val="24"/>
+        </w:rPr>
+        <w:t>klant_statistieken</w:t>
+      </w:r>
+      <w:r>
+        <w:rPr>
+          <w:color w:val="000000" w:themeColor="text1"/>
+          <w:sz w:val="24"/>
+          <w:szCs w:val="24"/>
+        </w:rPr>
+        <w:t xml:space="preserve">, en set de datum met de datum die er die dag is. Als het aantal rijen in </w:t>
+      </w:r>
+      <w:r>
+        <w:rPr>
+          <w:i/>
+          <w:iCs/>
+          <w:color w:val="000000" w:themeColor="text1"/>
+          <w:sz w:val="24"/>
+          <w:szCs w:val="24"/>
+        </w:rPr>
+        <w:t>klant_statistieken</w:t>
+      </w:r>
+      <w:r>
+        <w:rPr>
+          <w:color w:val="000000" w:themeColor="text1"/>
+          <w:sz w:val="24"/>
+          <w:szCs w:val="24"/>
+        </w:rPr>
+        <w:t xml:space="preserve"> 0 is insert hij het aantal volwassenen in de </w:t>
+      </w:r>
+      <w:r>
+        <w:rPr>
+          <w:i/>
+          <w:iCs/>
+          <w:color w:val="000000" w:themeColor="text1"/>
+          <w:sz w:val="24"/>
+          <w:szCs w:val="24"/>
+        </w:rPr>
+        <w:t>klant_statistiek</w:t>
+      </w:r>
+      <w:r>
+        <w:rPr>
+          <w:color w:val="000000" w:themeColor="text1"/>
+          <w:sz w:val="24"/>
+          <w:szCs w:val="24"/>
+        </w:rPr>
+        <w:t xml:space="preserve"> table. Is er al een rij wordt de </w:t>
+      </w:r>
+      <w:r>
+        <w:rPr>
+          <w:i/>
+          <w:iCs/>
+          <w:color w:val="000000" w:themeColor="text1"/>
+          <w:sz w:val="24"/>
+          <w:szCs w:val="24"/>
+        </w:rPr>
+        <w:t>aantal_volwassenen</w:t>
+      </w:r>
+      <w:r>
+        <w:rPr>
+          <w:color w:val="000000" w:themeColor="text1"/>
+          <w:sz w:val="24"/>
+          <w:szCs w:val="24"/>
+        </w:rPr>
+        <w:t xml:space="preserve"> </w:t>
+      </w:r>
+      <w:r>
+        <w:rPr>
+          <w:i/>
+          <w:iCs/>
+          <w:color w:val="000000" w:themeColor="text1"/>
+          <w:sz w:val="24"/>
+          <w:szCs w:val="24"/>
+        </w:rPr>
+        <w:t xml:space="preserve">en laatste_update </w:t>
+      </w:r>
+      <w:r>
+        <w:rPr>
+          <w:color w:val="000000" w:themeColor="text1"/>
+          <w:sz w:val="24"/>
+          <w:szCs w:val="24"/>
+        </w:rPr>
+        <w:t>field geüpdate met de bijbehorende informatie</w:t>
+      </w:r>
+      <w:r>
+        <w:rPr>
+          <w:color w:val="000000" w:themeColor="text1"/>
+          <w:sz w:val="24"/>
+          <w:szCs w:val="24"/>
+        </w:rPr>
+        <w:br/>
+      </w:r>
+      <w:r>
+        <w:rPr>
+          <w:color w:val="000000" w:themeColor="text1"/>
+          <w:sz w:val="24"/>
+          <w:szCs w:val="24"/>
+        </w:rPr>
+        <w:br/>
+        <w:t>7. Je zou het kunnen gebruiken voor een opsomming van een field. Op Trello gebruikte ik een trigger die een card automatisch aan een checklist toevoegde, en als de card op done werd gezet dat de checklist automatisch bijgewerkt werd.</w:t>
+      </w:r>
+      <w:r>
+        <w:rPr>
+          <w:color w:val="000000" w:themeColor="text1"/>
+          <w:sz w:val="24"/>
+          <w:szCs w:val="24"/>
+        </w:rPr>
+        <w:br/>
+      </w:r>
+      <w:r>
+        <w:rPr>
+          <w:color w:val="000000" w:themeColor="text1"/>
+          <w:sz w:val="24"/>
+          <w:szCs w:val="24"/>
+        </w:rPr>
+        <w:br/>
+        <w:t xml:space="preserve">8. Een trigger is eigenlijk een sein dat wordt gegeven wanneer iets gebeurd. </w:t>
+      </w:r>
+      <w:r>
+        <w:rPr>
+          <w:color w:val="000000" w:themeColor="text1"/>
+          <w:sz w:val="24"/>
+          <w:szCs w:val="24"/>
+        </w:rPr>
+        <w:t>Je kan zelf zeggen in welke instantie dat seintje gegeven moet worden. De event luistert als het ware naar het seintje, en doet een specifieke taak wanneer hij het seintje hoort.</w:t>
+      </w:r>
+    </w:p>
+    <w:p>
+      <w:pPr>
+        <w:rPr>
+          <w:color w:val="000000" w:themeColor="text1"/>
+          <w:sz w:val="24"/>
+          <w:szCs w:val="24"/>
+        </w:rPr>
+      </w:pPr>
+      <w:r>
+        <w:rPr>
+          <w:color w:val="000000" w:themeColor="text1"/>
+          <w:sz w:val="24"/>
+          <w:szCs w:val="24"/>
+        </w:rPr>
+        <w:br/>
+      </w:r>
+    </w:p>
+    <w:p>
+      <w:pPr>
+        <w:rPr>
+          <w:color w:val="000000" w:themeColor="text1"/>
+          <w:sz w:val="24"/>
+          <w:szCs w:val="24"/>
+        </w:rPr>
+      </w:pPr>
+      <w:r>
+        <w:rPr>
+          <w:color w:val="000000" w:themeColor="text1"/>
+          <w:sz w:val="24"/>
+          <w:szCs w:val="24"/>
+        </w:rPr>
+        <w:br w:type="page"/>
+      </w:r>
+    </w:p>
+    <w:p>
+      <w:pPr>
+        <w:rPr>
+          <w:color w:val="000000" w:themeColor="text1"/>
+          <w:sz w:val="24"/>
+          <w:szCs w:val="24"/>
+        </w:rPr>
+      </w:pPr>
+      <w:r>
+        <w:rPr>
+          <w:b/>
+          <w:bCs/>
+          <w:color w:val="000000" w:themeColor="text1"/>
+          <w:sz w:val="40"/>
+          <w:szCs w:val="40"/>
+          <w:u w:val="single"/>
+        </w:rPr>
+        <w:lastRenderedPageBreak/>
+        <w:t>Trigger &amp; Events Opdrachten</w:t>
+      </w:r>
+      <w:r>
+        <w:rPr>
+          <w:b/>
+          <w:bCs/>
+          <w:color w:val="000000" w:themeColor="text1"/>
+          <w:sz w:val="24"/>
+          <w:szCs w:val="24"/>
+        </w:rPr>
+        <w:br/>
+      </w:r>
+      <w:r>
+        <w:rPr>
+          <w:color w:val="000000" w:themeColor="text1"/>
+          <w:sz w:val="24"/>
+          <w:szCs w:val="24"/>
+        </w:rPr>
+        <w:t xml:space="preserve">1. </w:t>
+      </w:r>
+    </w:p>
+    <w:p>
+      <w:pPr>
+        <w:rPr>
+          <w:color w:val="000000" w:themeColor="text1"/>
+          <w:sz w:val="24"/>
+          <w:szCs w:val="24"/>
+          <w:lang w:val="en-US"/>
+        </w:rPr>
+      </w:pPr>
+      <w:r>
+        <w:rPr>
+          <w:color w:val="000000" w:themeColor="text1"/>
+          <w:sz w:val="24"/>
+          <w:szCs w:val="24"/>
+          <w:lang w:val="en-US"/>
+        </w:rPr>
+        <w:t>BEGIN</w:t>
+      </w:r>
+    </w:p>
+    <w:p>
+      <w:pPr>
+        <w:rPr>
+          <w:color w:val="000000" w:themeColor="text1"/>
+          <w:sz w:val="24"/>
+          <w:szCs w:val="24"/>
+          <w:lang w:val="en-US"/>
+        </w:rPr>
+      </w:pPr>
+      <w:r>
+        <w:rPr>
+          <w:color w:val="000000" w:themeColor="text1"/>
+          <w:sz w:val="24"/>
+          <w:szCs w:val="24"/>
+          <w:lang w:val="en-US"/>
+        </w:rPr>
+        <w:t xml:space="preserve"> SET @aantalKinderen = (SELECT SUM(Aantal_kids) FROM boeking);</w:t>
+      </w:r>
+    </w:p>
+    <w:p>
+      <w:pPr>
+        <w:rPr>
+          <w:color w:val="000000" w:themeColor="text1"/>
+          <w:sz w:val="24"/>
+          <w:szCs w:val="24"/>
+          <w:lang w:val="en-US"/>
+        </w:rPr>
+      </w:pPr>
+      <w:r>
+        <w:rPr>
+          <w:color w:val="000000" w:themeColor="text1"/>
+          <w:sz w:val="24"/>
+          <w:szCs w:val="24"/>
+          <w:lang w:val="en-US"/>
+        </w:rPr>
+        <w:t xml:space="preserve"> SET @aantalRijen = (SELECT COUNT(IFNULL(Aantal_kinderen, 1)) FROM klant_statistieken);</w:t>
+      </w:r>
+    </w:p>
+    <w:p>
+      <w:pPr>
+        <w:rPr>
+          <w:color w:val="000000" w:themeColor="text1"/>
+          <w:sz w:val="24"/>
+          <w:szCs w:val="24"/>
+          <w:lang w:val="en-US"/>
+        </w:rPr>
+      </w:pPr>
+      <w:r>
+        <w:rPr>
+          <w:color w:val="000000" w:themeColor="text1"/>
+          <w:sz w:val="24"/>
+          <w:szCs w:val="24"/>
+          <w:lang w:val="en-US"/>
+        </w:rPr>
+        <w:t xml:space="preserve"> SET @datum = (SELECT CURDATE());</w:t>
+      </w:r>
+    </w:p>
+    <w:p>
+      <w:pPr>
+        <w:rPr>
+          <w:color w:val="000000" w:themeColor="text1"/>
+          <w:sz w:val="24"/>
+          <w:szCs w:val="24"/>
+          <w:lang w:val="en-US"/>
+        </w:rPr>
+      </w:pPr>
+      <w:r>
+        <w:rPr>
+          <w:color w:val="000000" w:themeColor="text1"/>
+          <w:sz w:val="24"/>
+          <w:szCs w:val="24"/>
+          <w:lang w:val="en-US"/>
+        </w:rPr>
+        <w:t>IF @aantalRijen = 0 THEN</w:t>
+      </w:r>
+    </w:p>
+    <w:p>
+      <w:pPr>
+        <w:rPr>
+          <w:color w:val="000000" w:themeColor="text1"/>
+          <w:sz w:val="24"/>
+          <w:szCs w:val="24"/>
+          <w:lang w:val="en-US"/>
+        </w:rPr>
+      </w:pPr>
+      <w:r>
+        <w:rPr>
+          <w:color w:val="000000" w:themeColor="text1"/>
+          <w:sz w:val="24"/>
+          <w:szCs w:val="24"/>
+          <w:lang w:val="en-US"/>
+        </w:rPr>
+        <w:t xml:space="preserve"> INSERT INTO klant_statistieken (Aantal_kinderen) VALUES (@aantalKinderen);</w:t>
+      </w:r>
+    </w:p>
+    <w:p>
+      <w:pPr>
+        <w:rPr>
+          <w:color w:val="000000" w:themeColor="text1"/>
+          <w:sz w:val="24"/>
+          <w:szCs w:val="24"/>
+          <w:lang w:val="en-US"/>
+        </w:rPr>
+      </w:pPr>
+      <w:r>
+        <w:rPr>
+          <w:color w:val="000000" w:themeColor="text1"/>
+          <w:sz w:val="24"/>
+          <w:szCs w:val="24"/>
+          <w:lang w:val="en-US"/>
+        </w:rPr>
+        <w:t xml:space="preserve"> ELSEIF @aantalRijen = 1 THEN</w:t>
+      </w:r>
+    </w:p>
+    <w:p>
+      <w:pPr>
+        <w:rPr>
+          <w:color w:val="000000" w:themeColor="text1"/>
+          <w:sz w:val="24"/>
+          <w:szCs w:val="24"/>
+        </w:rPr>
+      </w:pPr>
+      <w:r>
+        <w:rPr>
+          <w:color w:val="000000" w:themeColor="text1"/>
+          <w:sz w:val="24"/>
+          <w:szCs w:val="24"/>
+          <w:lang w:val="en-US"/>
+        </w:rPr>
+        <w:t xml:space="preserve"> </w:t>
+      </w:r>
+      <w:r>
+        <w:rPr>
+          <w:color w:val="000000" w:themeColor="text1"/>
+          <w:sz w:val="24"/>
+          <w:szCs w:val="24"/>
+        </w:rPr>
+        <w:t>UPDATE klant_statistieken</w:t>
+      </w:r>
+    </w:p>
+    <w:p>
+      <w:pPr>
+        <w:rPr>
+          <w:color w:val="000000" w:themeColor="text1"/>
+          <w:sz w:val="24"/>
+          <w:szCs w:val="24"/>
+        </w:rPr>
+      </w:pPr>
+      <w:r>
+        <w:rPr>
+          <w:color w:val="000000" w:themeColor="text1"/>
+          <w:sz w:val="24"/>
+          <w:szCs w:val="24"/>
+        </w:rPr>
+        <w:t>SET Aantal_kinderen = @aantalKinderen, Laatste_update = @datum WHERE 1;</w:t>
+      </w:r>
+    </w:p>
+    <w:p>
+      <w:pPr>
+        <w:rPr>
+          <w:color w:val="000000" w:themeColor="text1"/>
+          <w:sz w:val="24"/>
+          <w:szCs w:val="24"/>
+        </w:rPr>
+      </w:pPr>
+      <w:r>
+        <w:rPr>
+          <w:color w:val="000000" w:themeColor="text1"/>
+          <w:sz w:val="24"/>
+          <w:szCs w:val="24"/>
+        </w:rPr>
+        <w:t xml:space="preserve"> END IF;</w:t>
+      </w:r>
+    </w:p>
+    <w:p>
+      <w:pPr>
+        <w:rPr>
+          <w:color w:val="000000" w:themeColor="text1"/>
+          <w:sz w:val="24"/>
+          <w:szCs w:val="24"/>
+        </w:rPr>
+      </w:pPr>
+      <w:r>
+        <w:rPr>
+          <w:color w:val="000000" w:themeColor="text1"/>
+          <w:sz w:val="24"/>
+          <w:szCs w:val="24"/>
+        </w:rPr>
+        <w:t>END</w:t>
+      </w:r>
+      <w:r>
+        <w:rPr>
+          <w:color w:val="000000" w:themeColor="text1"/>
+          <w:sz w:val="24"/>
+          <w:szCs w:val="24"/>
+        </w:rPr>
+        <w:br/>
+      </w:r>
+      <w:r>
+        <w:rPr>
+          <w:color w:val="000000" w:themeColor="text1"/>
+          <w:sz w:val="24"/>
+          <w:szCs w:val="24"/>
+        </w:rPr>
+        <w:br/>
+        <w:t>2.</w:t>
+      </w:r>
+    </w:p>
+    <w:p>
+      <w:pPr>
+        <w:rPr>
+          <w:color w:val="000000" w:themeColor="text1"/>
+          <w:sz w:val="24"/>
+          <w:szCs w:val="24"/>
+        </w:rPr>
+      </w:pPr>
+      <w:r>
+        <w:rPr>
+          <w:color w:val="000000" w:themeColor="text1"/>
+          <w:sz w:val="24"/>
+          <w:szCs w:val="24"/>
+        </w:rPr>
+        <w:t xml:space="preserve">BEGIN </w:t>
+      </w:r>
+    </w:p>
+    <w:p>
+      <w:pPr>
+        <w:rPr>
+          <w:color w:val="000000" w:themeColor="text1"/>
+          <w:sz w:val="24"/>
+          <w:szCs w:val="24"/>
+        </w:rPr>
+      </w:pPr>
+      <w:r>
+        <w:rPr>
+          <w:color w:val="000000" w:themeColor="text1"/>
+          <w:sz w:val="24"/>
+          <w:szCs w:val="24"/>
+        </w:rPr>
+        <w:t xml:space="preserve">SET @aantalBetaald = (SELECT COUNT(Betaald_Bedrag) FROM boeking WHERE Betaald_bedrag &gt; 0); </w:t>
+      </w:r>
+    </w:p>
+    <w:p>
+      <w:pPr>
+        <w:rPr>
+          <w:color w:val="000000" w:themeColor="text1"/>
+          <w:sz w:val="24"/>
+          <w:szCs w:val="24"/>
+        </w:rPr>
+      </w:pPr>
+      <w:r>
+        <w:rPr>
+          <w:color w:val="000000" w:themeColor="text1"/>
+          <w:sz w:val="24"/>
+          <w:szCs w:val="24"/>
+        </w:rPr>
+        <w:t>SET @aantalRijen = (SELECT COUNT(IFNULL(Aantal_Klanten_Betaald, 1)) FROM klant_statistieken);</w:t>
+      </w:r>
+    </w:p>
+    <w:p>
+      <w:pPr>
+        <w:rPr>
+          <w:color w:val="000000" w:themeColor="text1"/>
+          <w:sz w:val="24"/>
+          <w:szCs w:val="24"/>
+          <w:lang w:val="en-US"/>
+        </w:rPr>
+      </w:pPr>
+      <w:r>
+        <w:rPr>
+          <w:color w:val="000000" w:themeColor="text1"/>
+          <w:sz w:val="24"/>
+          <w:szCs w:val="24"/>
+        </w:rPr>
+        <w:t xml:space="preserve"> </w:t>
+      </w:r>
+      <w:r>
+        <w:rPr>
+          <w:color w:val="000000" w:themeColor="text1"/>
+          <w:sz w:val="24"/>
+          <w:szCs w:val="24"/>
+          <w:lang w:val="en-US"/>
+        </w:rPr>
+        <w:t>SET @datum = (SELECT CURDATE());</w:t>
+      </w:r>
+    </w:p>
+    <w:p>
+      <w:pPr>
+        <w:rPr>
+          <w:color w:val="000000" w:themeColor="text1"/>
+          <w:sz w:val="24"/>
+          <w:szCs w:val="24"/>
+          <w:lang w:val="en-US"/>
+        </w:rPr>
+      </w:pPr>
+      <w:r>
+        <w:rPr>
+          <w:color w:val="000000" w:themeColor="text1"/>
+          <w:sz w:val="24"/>
+          <w:szCs w:val="24"/>
+          <w:lang w:val="en-US"/>
+        </w:rPr>
+        <w:t xml:space="preserve"> IF @aantalRijen = 0 THEN</w:t>
+      </w:r>
+    </w:p>
+    <w:p>
+      <w:pPr>
+        <w:rPr>
+          <w:color w:val="000000" w:themeColor="text1"/>
+          <w:sz w:val="24"/>
+          <w:szCs w:val="24"/>
+        </w:rPr>
+      </w:pPr>
+      <w:r>
+        <w:rPr>
+          <w:color w:val="000000" w:themeColor="text1"/>
+          <w:sz w:val="24"/>
+          <w:szCs w:val="24"/>
+          <w:lang w:val="en-US"/>
+        </w:rPr>
+        <w:t xml:space="preserve"> </w:t>
+      </w:r>
+      <w:r>
+        <w:rPr>
+          <w:color w:val="000000" w:themeColor="text1"/>
+          <w:sz w:val="24"/>
+          <w:szCs w:val="24"/>
+        </w:rPr>
+        <w:t>INSERT INTO klant_statistieken (Aantal_Klanten_Betaald) VALUES (@aantalBetaald);</w:t>
+      </w:r>
+    </w:p>
+    <w:p>
+      <w:pPr>
+        <w:rPr>
+          <w:color w:val="000000" w:themeColor="text1"/>
+          <w:sz w:val="24"/>
+          <w:szCs w:val="24"/>
+        </w:rPr>
+      </w:pPr>
+      <w:r>
+        <w:rPr>
+          <w:color w:val="000000" w:themeColor="text1"/>
+          <w:sz w:val="24"/>
+          <w:szCs w:val="24"/>
+        </w:rPr>
+        <w:t xml:space="preserve"> ELSEIF @aantalRijen = 1 THEN</w:t>
+      </w:r>
+    </w:p>
+    <w:p>
+      <w:pPr>
+        <w:rPr>
+          <w:color w:val="000000" w:themeColor="text1"/>
+          <w:sz w:val="24"/>
+          <w:szCs w:val="24"/>
+        </w:rPr>
+      </w:pPr>
+      <w:r>
+        <w:rPr>
+          <w:color w:val="000000" w:themeColor="text1"/>
+          <w:sz w:val="24"/>
+          <w:szCs w:val="24"/>
+        </w:rPr>
+        <w:t xml:space="preserve"> UPDATE klant_statistieken </w:t>
+      </w:r>
+    </w:p>
+    <w:p>
+      <w:pPr>
+        <w:rPr>
+          <w:color w:val="000000" w:themeColor="text1"/>
+          <w:sz w:val="24"/>
+          <w:szCs w:val="24"/>
+        </w:rPr>
+      </w:pPr>
+      <w:r>
+        <w:rPr>
+          <w:color w:val="000000" w:themeColor="text1"/>
+          <w:sz w:val="24"/>
+          <w:szCs w:val="24"/>
+        </w:rPr>
+        <w:t>SET Aantal_Klanten_Betaald = @aantalBetaald, Laatste_update = @datum WHERE 1;</w:t>
+      </w:r>
+    </w:p>
+    <w:p>
+      <w:pPr>
+        <w:rPr>
+          <w:color w:val="000000" w:themeColor="text1"/>
+          <w:sz w:val="24"/>
+          <w:szCs w:val="24"/>
+        </w:rPr>
+      </w:pPr>
+      <w:r>
+        <w:rPr>
+          <w:color w:val="000000" w:themeColor="text1"/>
+          <w:sz w:val="24"/>
+          <w:szCs w:val="24"/>
+        </w:rPr>
+        <w:t xml:space="preserve"> END IF; </w:t>
+      </w:r>
+    </w:p>
+    <w:p>
+      <w:pPr>
+        <w:rPr>
+          <w:color w:val="000000" w:themeColor="text1"/>
+          <w:sz w:val="24"/>
+          <w:szCs w:val="24"/>
+        </w:rPr>
+      </w:pPr>
+      <w:r>
+        <w:rPr>
+          <w:color w:val="000000" w:themeColor="text1"/>
+          <w:sz w:val="24"/>
+          <w:szCs w:val="24"/>
+        </w:rPr>
+        <w:t>END</w:t>
+      </w:r>
+    </w:p>
+    <w:p>
+      <w:pPr>
+        <w:rPr>
+          <w:color w:val="000000" w:themeColor="text1"/>
+          <w:sz w:val="24"/>
+          <w:szCs w:val="24"/>
+        </w:rPr>
+      </w:pPr>
+      <w:r>
+        <w:rPr>
+          <w:color w:val="000000" w:themeColor="text1"/>
+          <w:sz w:val="24"/>
+          <w:szCs w:val="24"/>
+        </w:rPr>
+        <w:br w:type="page"/>
+      </w:r>
+    </w:p>
+    <w:p>
+      <w:pPr>
+        <w:rPr>
+          <w:color w:val="000000" w:themeColor="text1"/>
+          <w:sz w:val="24"/>
+          <w:szCs w:val="24"/>
+        </w:rPr>
+      </w:pPr>
+      <w:r>
+        <w:rPr>
+          <w:color w:val="000000" w:themeColor="text1"/>
+          <w:sz w:val="24"/>
+          <w:szCs w:val="24"/>
+        </w:rPr>
+        <w:lastRenderedPageBreak/>
+        <w:t xml:space="preserve">3. </w:t>
+      </w:r>
+      <w:r>
+        <w:rPr>
+          <w:color w:val="000000" w:themeColor="text1"/>
+          <w:sz w:val="24"/>
+          <w:szCs w:val="24"/>
+        </w:rPr>
+        <w:t xml:space="preserve">BEGIN </w:t>
+      </w:r>
+    </w:p>
+    <w:p>
+      <w:pPr>
+        <w:rPr>
+          <w:color w:val="000000" w:themeColor="text1"/>
+          <w:sz w:val="24"/>
+          <w:szCs w:val="24"/>
+        </w:rPr>
+      </w:pPr>
+      <w:r>
+        <w:rPr>
+          <w:color w:val="000000" w:themeColor="text1"/>
+          <w:sz w:val="24"/>
+          <w:szCs w:val="24"/>
+        </w:rPr>
+        <w:t xml:space="preserve">SET @aantalNietBetaald = (SELECT COUNT(Betaald_Bedrag) FROM boeking WHERE Betaald_bedrag = 0); </w:t>
+      </w:r>
+    </w:p>
+    <w:p>
+      <w:pPr>
+        <w:rPr>
+          <w:color w:val="000000" w:themeColor="text1"/>
+          <w:sz w:val="24"/>
+          <w:szCs w:val="24"/>
+        </w:rPr>
+      </w:pPr>
+      <w:r>
+        <w:rPr>
+          <w:color w:val="000000" w:themeColor="text1"/>
+          <w:sz w:val="24"/>
+          <w:szCs w:val="24"/>
+        </w:rPr>
+        <w:t>SET @aantalRijen = (SELECT COUNT(IFNULL(aantal_klanten_niet_betaald, 1)) FROM klant_statistieken);</w:t>
+      </w:r>
+    </w:p>
+    <w:p>
+      <w:pPr>
+        <w:rPr>
+          <w:color w:val="000000" w:themeColor="text1"/>
+          <w:sz w:val="24"/>
+          <w:szCs w:val="24"/>
+          <w:lang w:val="en-US"/>
+        </w:rPr>
+      </w:pPr>
+      <w:r>
+        <w:rPr>
+          <w:color w:val="000000" w:themeColor="text1"/>
+          <w:sz w:val="24"/>
+          <w:szCs w:val="24"/>
+        </w:rPr>
+        <w:t xml:space="preserve"> </w:t>
+      </w:r>
+      <w:r>
+        <w:rPr>
+          <w:color w:val="000000" w:themeColor="text1"/>
+          <w:sz w:val="24"/>
+          <w:szCs w:val="24"/>
+          <w:lang w:val="en-US"/>
+        </w:rPr>
+        <w:t>SET @datum = (SELECT CURDATE());</w:t>
+      </w:r>
+    </w:p>
+    <w:p>
+      <w:pPr>
+        <w:rPr>
+          <w:color w:val="000000" w:themeColor="text1"/>
+          <w:sz w:val="24"/>
+          <w:szCs w:val="24"/>
+          <w:lang w:val="en-US"/>
+        </w:rPr>
+      </w:pPr>
+      <w:r>
+        <w:rPr>
+          <w:color w:val="000000" w:themeColor="text1"/>
+          <w:sz w:val="24"/>
+          <w:szCs w:val="24"/>
+          <w:lang w:val="en-US"/>
+        </w:rPr>
+        <w:t xml:space="preserve"> IF @aantalRijen = 0 THEN</w:t>
+      </w:r>
+    </w:p>
+    <w:p>
+      <w:pPr>
+        <w:rPr>
+          <w:color w:val="000000" w:themeColor="text1"/>
+          <w:sz w:val="24"/>
+          <w:szCs w:val="24"/>
+        </w:rPr>
+      </w:pPr>
+      <w:r>
+        <w:rPr>
+          <w:color w:val="000000" w:themeColor="text1"/>
+          <w:sz w:val="24"/>
+          <w:szCs w:val="24"/>
+          <w:lang w:val="en-US"/>
+        </w:rPr>
+        <w:t xml:space="preserve"> </w:t>
+      </w:r>
+      <w:r>
+        <w:rPr>
+          <w:color w:val="000000" w:themeColor="text1"/>
+          <w:sz w:val="24"/>
+          <w:szCs w:val="24"/>
+        </w:rPr>
+        <w:t>INSERT INTO klant_statistieken (aantal_klanten_niet_betaald) VALUES (@aantalBetaald);</w:t>
+      </w:r>
+    </w:p>
+    <w:p>
+      <w:pPr>
+        <w:rPr>
+          <w:color w:val="000000" w:themeColor="text1"/>
+          <w:sz w:val="24"/>
+          <w:szCs w:val="24"/>
+        </w:rPr>
+      </w:pPr>
+      <w:r>
+        <w:rPr>
+          <w:color w:val="000000" w:themeColor="text1"/>
+          <w:sz w:val="24"/>
+          <w:szCs w:val="24"/>
+        </w:rPr>
+        <w:t xml:space="preserve"> ELSEIF @aantalRijen = 1 THEN</w:t>
+      </w:r>
+    </w:p>
+    <w:p>
+      <w:pPr>
+        <w:rPr>
+          <w:color w:val="000000" w:themeColor="text1"/>
+          <w:sz w:val="24"/>
+          <w:szCs w:val="24"/>
+        </w:rPr>
+      </w:pPr>
+      <w:r>
+        <w:rPr>
+          <w:color w:val="000000" w:themeColor="text1"/>
+          <w:sz w:val="24"/>
+          <w:szCs w:val="24"/>
+        </w:rPr>
+        <w:t xml:space="preserve"> UPDATE klant_statistieken </w:t>
+      </w:r>
+    </w:p>
+    <w:p>
+      <w:pPr>
+        <w:rPr>
+          <w:color w:val="000000" w:themeColor="text1"/>
+          <w:sz w:val="24"/>
+          <w:szCs w:val="24"/>
+        </w:rPr>
+      </w:pPr>
+      <w:r>
+        <w:rPr>
+          <w:color w:val="000000" w:themeColor="text1"/>
+          <w:sz w:val="24"/>
+          <w:szCs w:val="24"/>
+        </w:rPr>
+        <w:t>SET aantal_klanten_niet_betaald = @aantalNietBetaald, Laatste_update = @datum WHERE 1;</w:t>
+      </w:r>
+    </w:p>
+    <w:p>
+      <w:pPr>
+        <w:rPr>
+          <w:color w:val="000000" w:themeColor="text1"/>
+          <w:sz w:val="24"/>
+          <w:szCs w:val="24"/>
+        </w:rPr>
+      </w:pPr>
+      <w:r>
+        <w:rPr>
+          <w:color w:val="000000" w:themeColor="text1"/>
+          <w:sz w:val="24"/>
+          <w:szCs w:val="24"/>
+        </w:rPr>
+        <w:t xml:space="preserve"> END IF; </w:t>
+      </w:r>
+    </w:p>
+    <w:p>
+      <w:pPr>
+        <w:rPr>
+          <w:color w:val="000000" w:themeColor="text1"/>
+          <w:sz w:val="24"/>
+          <w:szCs w:val="24"/>
+        </w:rPr>
+      </w:pPr>
+      <w:r>
+        <w:rPr>
+          <w:color w:val="000000" w:themeColor="text1"/>
+          <w:sz w:val="24"/>
+          <w:szCs w:val="24"/>
+        </w:rPr>
+        <w:t>END</w:t>
       </w:r>
     </w:p>
     <w:sectPr>

</xml_diff>

<commit_message>
Vragen tot Views af
</commit_message>
<xml_diff>
--- a/B6_Andy_vragen_opdrachten.docx
+++ b/B6_Andy_vragen_opdrachten.docx
@@ -1,6 +1,6 @@
 
 <file path=word/document.xml><?xml version="1.0" encoding="utf-8"?>
-<w:document xmlns:wpc="http://schemas.microsoft.com/office/word/2010/wordprocessingCanvas" xmlns:cx="http://schemas.microsoft.com/office/drawing/2014/chartex" xmlns:cx1="http://schemas.microsoft.com/office/drawing/2015/9/8/chartex" xmlns:cx2="http://schemas.microsoft.com/office/drawing/2015/10/21/chartex" xmlns:cx3="http://schemas.microsoft.com/office/drawing/2016/5/9/chartex" xmlns:cx4="http://schemas.microsoft.com/office/drawing/2016/5/10/chartex" xmlns:cx5="http://schemas.microsoft.com/office/drawing/2016/5/11/chartex" xmlns:cx6="http://schemas.microsoft.com/office/drawing/2016/5/12/chartex" xmlns:cx7="http://schemas.microsoft.com/office/drawing/2016/5/13/chartex" xmlns:cx8="http://schemas.microsoft.com/office/drawing/2016/5/14/chartex" xmlns:mc="http://schemas.openxmlformats.org/markup-compatibility/2006" xmlns:aink="http://schemas.microsoft.com/office/drawing/2016/ink" xmlns:am3d="http://schemas.microsoft.com/office/drawing/2017/model3d" xmlns:o="urn:schemas-microsoft-com:office:office" xmlns:oel="http://schemas.microsoft.com/office/2019/extlst" xmlns:r="http://schemas.openxmlformats.org/officeDocument/2006/relationships" xmlns:m="http://schemas.openxmlformats.org/officeDocument/2006/math" xmlns:v="urn:schemas-microsoft-com:vml" xmlns:wp14="http://schemas.microsoft.com/office/word/2010/wordprocessingDrawing" xmlns:wp="http://schemas.openxmlformats.org/drawingml/2006/wordprocessingDrawing" xmlns:w10="urn:schemas-microsoft-com:office:word" xmlns:w="http://schemas.openxmlformats.org/wordprocessingml/2006/main" xmlns:w14="http://schemas.microsoft.com/office/word/2010/wordml" xmlns:w15="http://schemas.microsoft.com/office/word/2012/wordml" xmlns:w16cex="http://schemas.microsoft.com/office/word/2018/wordml/cex" xmlns:w16cid="http://schemas.microsoft.com/office/word/2016/wordml/cid" xmlns:w16="http://schemas.microsoft.com/office/word/2018/wordml" xmlns:w16sdtdh="http://schemas.microsoft.com/office/word/2020/wordml/sdtdatahash" xmlns:w16se="http://schemas.microsoft.com/office/word/2015/wordml/symex" xmlns:wpg="http://schemas.microsoft.com/office/word/2010/wordprocessingGroup" xmlns:wpi="http://schemas.microsoft.com/office/word/2010/wordprocessingInk" xmlns:wne="http://schemas.microsoft.com/office/word/2006/wordml" xmlns:wps="http://schemas.microsoft.com/office/word/2010/wordprocessingShape" mc:Ignorable="w14 w15 w16se w16cid w16 w16cex w16sdtdh wp14">
+<w:document xmlns:wpc="http://schemas.microsoft.com/office/word/2010/wordprocessingCanvas" xmlns:cx="http://schemas.microsoft.com/office/drawing/2014/chartex" xmlns:cx1="http://schemas.microsoft.com/office/drawing/2015/9/8/chartex" xmlns:cx2="http://schemas.microsoft.com/office/drawing/2015/10/21/chartex" xmlns:cx3="http://schemas.microsoft.com/office/drawing/2016/5/9/chartex" xmlns:cx4="http://schemas.microsoft.com/office/drawing/2016/5/10/chartex" xmlns:cx5="http://schemas.microsoft.com/office/drawing/2016/5/11/chartex" xmlns:cx6="http://schemas.microsoft.com/office/drawing/2016/5/12/chartex" xmlns:cx7="http://schemas.microsoft.com/office/drawing/2016/5/13/chartex" xmlns:cx8="http://schemas.microsoft.com/office/drawing/2016/5/14/chartex" xmlns:mc="http://schemas.openxmlformats.org/markup-compatibility/2006" xmlns:aink="http://schemas.microsoft.com/office/drawing/2016/ink" xmlns:am3d="http://schemas.microsoft.com/office/drawing/2017/model3d" xmlns:o="urn:schemas-microsoft-com:office:office" xmlns:r="http://schemas.openxmlformats.org/officeDocument/2006/relationships" xmlns:m="http://schemas.openxmlformats.org/officeDocument/2006/math" xmlns:v="urn:schemas-microsoft-com:vml" xmlns:wp14="http://schemas.microsoft.com/office/word/2010/wordprocessingDrawing" xmlns:wp="http://schemas.openxmlformats.org/drawingml/2006/wordprocessingDrawing" xmlns:w10="urn:schemas-microsoft-com:office:word" xmlns:w="http://schemas.openxmlformats.org/wordprocessingml/2006/main" xmlns:w14="http://schemas.microsoft.com/office/word/2010/wordml" xmlns:w15="http://schemas.microsoft.com/office/word/2012/wordml" xmlns:w16cex="http://schemas.microsoft.com/office/word/2018/wordml/cex" xmlns:w16cid="http://schemas.microsoft.com/office/word/2016/wordml/cid" xmlns:w16="http://schemas.microsoft.com/office/word/2018/wordml" xmlns:w16sdtdh="http://schemas.microsoft.com/office/word/2020/wordml/sdtdatahash" xmlns:w16se="http://schemas.microsoft.com/office/word/2015/wordml/symex" xmlns:wpg="http://schemas.microsoft.com/office/word/2010/wordprocessingGroup" xmlns:wpi="http://schemas.microsoft.com/office/word/2010/wordprocessingInk" xmlns:wne="http://schemas.microsoft.com/office/word/2006/wordml" xmlns:wps="http://schemas.microsoft.com/office/word/2010/wordprocessingShape" mc:Ignorable="w14 w15 w16se w16cid w16 w16cex w16sdtdh wp14">
   <w:body>
     <w:p>
       <w:pPr>
@@ -272,196 +272,39 @@
         </w:rPr>
         <w:br/>
       </w:r>
-      <w:r>
-        <w:rPr>
-          <w:i/>
-          <w:iCs/>
-          <w:color w:val="000000" w:themeColor="text1"/>
-          <w:sz w:val="24"/>
-          <w:szCs w:val="24"/>
-        </w:rPr>
-        <w:t>Het aanmaken van de procedure</w:t>
-      </w:r>
-      <w:r>
-        <w:rPr>
-          <w:color w:val="000000" w:themeColor="text1"/>
-          <w:sz w:val="24"/>
-          <w:szCs w:val="24"/>
-        </w:rPr>
-        <w:br/>
-      </w:r>
-      <w:r>
-        <w:rPr>
-          <w:color w:val="000000" w:themeColor="text1"/>
-          <w:sz w:val="24"/>
-          <w:szCs w:val="24"/>
-        </w:rPr>
-        <w:t xml:space="preserve">CREATE PROCEDURE </w:t>
-      </w:r>
-      <w:r>
-        <w:rPr>
-          <w:color w:val="000000" w:themeColor="text1"/>
-          <w:sz w:val="24"/>
-          <w:szCs w:val="24"/>
-        </w:rPr>
-        <w:t>boekingAantaldatum</w:t>
-      </w:r>
-      <w:r>
-        <w:rPr>
-          <w:color w:val="000000" w:themeColor="text1"/>
-          <w:sz w:val="24"/>
-          <w:szCs w:val="24"/>
-        </w:rPr>
-        <w:t>()</w:t>
-      </w:r>
-    </w:p>
-    <w:p>
-      <w:pPr>
-        <w:rPr>
-          <w:color w:val="000000" w:themeColor="text1"/>
-          <w:sz w:val="24"/>
-          <w:szCs w:val="24"/>
-        </w:rPr>
-      </w:pPr>
-      <w:r>
-        <w:rPr>
-          <w:color w:val="000000" w:themeColor="text1"/>
-          <w:sz w:val="24"/>
-          <w:szCs w:val="24"/>
-        </w:rPr>
-        <w:t>SELECT Boekdatum, klant.Naam, reis.Vertrekdatum, reis.Aantal_dagen FROM boeking</w:t>
-      </w:r>
-    </w:p>
-    <w:p>
-      <w:pPr>
-        <w:rPr>
-          <w:color w:val="000000" w:themeColor="text1"/>
-          <w:sz w:val="24"/>
-          <w:szCs w:val="24"/>
-        </w:rPr>
-      </w:pPr>
-      <w:r>
-        <w:rPr>
-          <w:color w:val="000000" w:themeColor="text1"/>
-          <w:sz w:val="24"/>
-          <w:szCs w:val="24"/>
-        </w:rPr>
-        <w:t>INNER JOIN klant ON boeking.Klantnr = klant.Klantnr</w:t>
-      </w:r>
-    </w:p>
-    <w:p>
-      <w:pPr>
-        <w:rPr>
-          <w:i/>
-          <w:iCs/>
-          <w:color w:val="000000" w:themeColor="text1"/>
-          <w:sz w:val="24"/>
-          <w:szCs w:val="24"/>
-        </w:rPr>
-      </w:pPr>
-      <w:r>
-        <w:rPr>
-          <w:color w:val="000000" w:themeColor="text1"/>
-          <w:sz w:val="24"/>
-          <w:szCs w:val="24"/>
-        </w:rPr>
-        <w:t>INNER JOIN reis ON boeking.Reisnr = reis.Reisnr</w:t>
-      </w:r>
-      <w:r>
-        <w:rPr>
-          <w:color w:val="000000" w:themeColor="text1"/>
-          <w:sz w:val="24"/>
-          <w:szCs w:val="24"/>
-        </w:rPr>
-        <w:br/>
-      </w:r>
-    </w:p>
-    <w:p>
-      <w:pPr>
-        <w:rPr>
-          <w:color w:val="000000" w:themeColor="text1"/>
-          <w:sz w:val="24"/>
-          <w:szCs w:val="24"/>
-        </w:rPr>
-      </w:pPr>
-      <w:r>
-        <w:rPr>
-          <w:i/>
-          <w:iCs/>
-          <w:color w:val="000000" w:themeColor="text1"/>
-          <w:sz w:val="24"/>
-          <w:szCs w:val="24"/>
-        </w:rPr>
-        <w:t>De Transactie</w:t>
-      </w:r>
-      <w:r>
-        <w:rPr>
-          <w:i/>
-          <w:iCs/>
-          <w:color w:val="000000" w:themeColor="text1"/>
-          <w:sz w:val="24"/>
-          <w:szCs w:val="24"/>
-        </w:rPr>
-        <w:br/>
-      </w:r>
-      <w:r>
-        <w:rPr>
-          <w:color w:val="000000" w:themeColor="text1"/>
-          <w:sz w:val="24"/>
-          <w:szCs w:val="24"/>
-        </w:rPr>
-        <w:t>START TRANSACTION;</w:t>
-      </w:r>
-    </w:p>
-    <w:p>
-      <w:pPr>
-        <w:rPr>
-          <w:color w:val="000000" w:themeColor="text1"/>
-          <w:sz w:val="24"/>
-          <w:szCs w:val="24"/>
-        </w:rPr>
-      </w:pPr>
-      <w:r>
-        <w:rPr>
-          <w:color w:val="000000" w:themeColor="text1"/>
-          <w:sz w:val="24"/>
-          <w:szCs w:val="24"/>
-        </w:rPr>
-        <w:t>CALL boekingAantaldatum;</w:t>
-      </w:r>
-    </w:p>
-    <w:p>
-      <w:pPr>
-        <w:rPr>
-          <w:color w:val="000000" w:themeColor="text1"/>
-          <w:sz w:val="24"/>
-          <w:szCs w:val="24"/>
-        </w:rPr>
-      </w:pPr>
-      <w:r>
-        <w:rPr>
-          <w:color w:val="000000" w:themeColor="text1"/>
-          <w:sz w:val="24"/>
-          <w:szCs w:val="24"/>
-        </w:rPr>
-        <w:t>ROLLBACK;</w:t>
-      </w:r>
-    </w:p>
-    <w:p>
-      <w:pPr>
-        <w:rPr>
-          <w:color w:val="000000" w:themeColor="text1"/>
-          <w:sz w:val="24"/>
-          <w:szCs w:val="24"/>
-        </w:rPr>
-      </w:pPr>
-      <w:r>
-        <w:rPr>
-          <w:color w:val="000000" w:themeColor="text1"/>
-          <w:sz w:val="24"/>
-          <w:szCs w:val="24"/>
-        </w:rPr>
-        <w:br w:type="page"/>
+      <w:bookmarkStart w:id="0" w:name="_MON_1714586815"/>
+      <w:bookmarkEnd w:id="0"/>
+      <w:r>
+        <w:rPr>
+          <w:color w:val="000000" w:themeColor="text1"/>
+          <w:sz w:val="24"/>
+          <w:szCs w:val="24"/>
+        </w:rPr>
+        <w:object w:dxaOrig="9072" w:dyaOrig="4758" w14:anchorId="08342052">
+          <v:shapetype id="_x0000_t75" coordsize="21600,21600" o:spt="75" o:preferrelative="t" path="m@4@5l@4@11@9@11@9@5xe" filled="f" stroked="f">
+            <v:stroke joinstyle="miter"/>
+            <v:formulas>
+              <v:f eqn="if lineDrawn pixelLineWidth 0"/>
+              <v:f eqn="sum @0 1 0"/>
+              <v:f eqn="sum 0 0 @1"/>
+              <v:f eqn="prod @2 1 2"/>
+              <v:f eqn="prod @3 21600 pixelWidth"/>
+              <v:f eqn="prod @3 21600 pixelHeight"/>
+              <v:f eqn="sum @0 0 1"/>
+              <v:f eqn="prod @6 1 2"/>
+              <v:f eqn="prod @7 21600 pixelWidth"/>
+              <v:f eqn="sum @8 21600 0"/>
+              <v:f eqn="prod @7 21600 pixelHeight"/>
+              <v:f eqn="sum @10 21600 0"/>
+            </v:formulas>
+            <v:path o:extrusionok="f" gradientshapeok="t" o:connecttype="rect"/>
+            <o:lock v:ext="edit" aspectratio="t"/>
+          </v:shapetype>
+          <v:shape id="_x0000_i1039" type="#_x0000_t75" style="width:453.75pt;height:237.75pt" o:ole="">
+            <v:imagedata r:id="rId7" o:title=""/>
+          </v:shape>
+          <o:OLEObject Type="Embed" ProgID="Word.OpenDocumentText.12" ShapeID="_x0000_i1039" DrawAspect="Content" ObjectID="_1714636994" r:id="rId8"/>
+        </w:object>
       </w:r>
     </w:p>
     <w:p>
@@ -481,7 +324,6 @@
           <w:szCs w:val="40"/>
           <w:u w:val="single"/>
         </w:rPr>
-        <w:lastRenderedPageBreak/>
         <w:t>Trigger &amp; Events Vragen</w:t>
       </w:r>
       <w:r>
@@ -752,6 +594,7 @@
           <w:szCs w:val="24"/>
           <w:u w:val="single"/>
         </w:rPr>
+        <w:lastRenderedPageBreak/>
         <w:t>Trigger &amp; event met delete statement</w:t>
       </w:r>
       <w:r>
@@ -1214,188 +1057,8 @@
         <w:t xml:space="preserve">1. </w:t>
       </w:r>
     </w:p>
-    <w:p>
-      <w:pPr>
-        <w:rPr>
-          <w:color w:val="000000" w:themeColor="text1"/>
-          <w:sz w:val="24"/>
-          <w:szCs w:val="24"/>
-        </w:rPr>
-      </w:pPr>
-      <w:r>
-        <w:rPr>
-          <w:color w:val="000000" w:themeColor="text1"/>
-          <w:sz w:val="24"/>
-          <w:szCs w:val="24"/>
-        </w:rPr>
-        <w:t>BEGIN</w:t>
-      </w:r>
-    </w:p>
-    <w:p>
-      <w:pPr>
-        <w:rPr>
-          <w:color w:val="000000" w:themeColor="text1"/>
-          <w:sz w:val="24"/>
-          <w:szCs w:val="24"/>
-        </w:rPr>
-      </w:pPr>
-      <w:r>
-        <w:rPr>
-          <w:color w:val="000000" w:themeColor="text1"/>
-          <w:sz w:val="24"/>
-          <w:szCs w:val="24"/>
-        </w:rPr>
-        <w:t xml:space="preserve"> SET @aantalKinderen = (SELECT SUM(Aantal_kids) FROM boeking);</w:t>
-      </w:r>
-    </w:p>
-    <w:p>
-      <w:pPr>
-        <w:rPr>
-          <w:color w:val="000000" w:themeColor="text1"/>
-          <w:sz w:val="24"/>
-          <w:szCs w:val="24"/>
-        </w:rPr>
-      </w:pPr>
-      <w:r>
-        <w:rPr>
-          <w:color w:val="000000" w:themeColor="text1"/>
-          <w:sz w:val="24"/>
-          <w:szCs w:val="24"/>
-        </w:rPr>
-        <w:t xml:space="preserve"> SET @aantalRijen = (SELECT COUNT(IFNULL(Aantal_kinderen, 1)) FROM klant_statistieken);</w:t>
-      </w:r>
-    </w:p>
-    <w:p>
-      <w:pPr>
-        <w:rPr>
-          <w:color w:val="000000" w:themeColor="text1"/>
-          <w:sz w:val="24"/>
-          <w:szCs w:val="24"/>
-          <w:lang w:val="en-US"/>
-        </w:rPr>
-      </w:pPr>
-      <w:r>
-        <w:rPr>
-          <w:color w:val="000000" w:themeColor="text1"/>
-          <w:sz w:val="24"/>
-          <w:szCs w:val="24"/>
-        </w:rPr>
-        <w:t xml:space="preserve"> </w:t>
-      </w:r>
-      <w:r>
-        <w:rPr>
-          <w:color w:val="000000" w:themeColor="text1"/>
-          <w:sz w:val="24"/>
-          <w:szCs w:val="24"/>
-          <w:lang w:val="en-US"/>
-        </w:rPr>
-        <w:t>SET @datum = (SELECT CURDATE());</w:t>
-      </w:r>
-    </w:p>
-    <w:p>
-      <w:pPr>
-        <w:rPr>
-          <w:color w:val="000000" w:themeColor="text1"/>
-          <w:sz w:val="24"/>
-          <w:szCs w:val="24"/>
-          <w:lang w:val="en-US"/>
-        </w:rPr>
-      </w:pPr>
-      <w:r>
-        <w:rPr>
-          <w:color w:val="000000" w:themeColor="text1"/>
-          <w:sz w:val="24"/>
-          <w:szCs w:val="24"/>
-          <w:lang w:val="en-US"/>
-        </w:rPr>
-        <w:t>IF @aantalRijen = 0 THEN</w:t>
-      </w:r>
-    </w:p>
-    <w:p>
-      <w:pPr>
-        <w:rPr>
-          <w:color w:val="000000" w:themeColor="text1"/>
-          <w:sz w:val="24"/>
-          <w:szCs w:val="24"/>
-        </w:rPr>
-      </w:pPr>
-      <w:r>
-        <w:rPr>
-          <w:color w:val="000000" w:themeColor="text1"/>
-          <w:sz w:val="24"/>
-          <w:szCs w:val="24"/>
-          <w:lang w:val="en-US"/>
-        </w:rPr>
-        <w:t xml:space="preserve"> </w:t>
-      </w:r>
-      <w:r>
-        <w:rPr>
-          <w:color w:val="000000" w:themeColor="text1"/>
-          <w:sz w:val="24"/>
-          <w:szCs w:val="24"/>
-        </w:rPr>
-        <w:t>INSERT INTO klant_statistieken (Aantal_kinderen) VALUES (@aantalKinderen);</w:t>
-      </w:r>
-    </w:p>
-    <w:p>
-      <w:pPr>
-        <w:rPr>
-          <w:color w:val="000000" w:themeColor="text1"/>
-          <w:sz w:val="24"/>
-          <w:szCs w:val="24"/>
-        </w:rPr>
-      </w:pPr>
-      <w:r>
-        <w:rPr>
-          <w:color w:val="000000" w:themeColor="text1"/>
-          <w:sz w:val="24"/>
-          <w:szCs w:val="24"/>
-        </w:rPr>
-        <w:t xml:space="preserve"> ELSEIF @aantalRijen = 1 THEN</w:t>
-      </w:r>
-    </w:p>
-    <w:p>
-      <w:pPr>
-        <w:rPr>
-          <w:color w:val="000000" w:themeColor="text1"/>
-          <w:sz w:val="24"/>
-          <w:szCs w:val="24"/>
-        </w:rPr>
-      </w:pPr>
-      <w:r>
-        <w:rPr>
-          <w:color w:val="000000" w:themeColor="text1"/>
-          <w:sz w:val="24"/>
-          <w:szCs w:val="24"/>
-        </w:rPr>
-        <w:t xml:space="preserve"> </w:t>
-      </w:r>
-      <w:r>
-        <w:rPr>
-          <w:color w:val="000000" w:themeColor="text1"/>
-          <w:sz w:val="24"/>
-          <w:szCs w:val="24"/>
-        </w:rPr>
-        <w:t>UPDATE klant_statistieken</w:t>
-      </w:r>
-    </w:p>
-    <w:p>
-      <w:pPr>
-        <w:rPr>
-          <w:color w:val="000000" w:themeColor="text1"/>
-          <w:sz w:val="24"/>
-          <w:szCs w:val="24"/>
-        </w:rPr>
-      </w:pPr>
-      <w:r>
-        <w:rPr>
-          <w:color w:val="000000" w:themeColor="text1"/>
-          <w:sz w:val="24"/>
-          <w:szCs w:val="24"/>
-        </w:rPr>
-        <w:t>SET Aantal_kinderen = @aantalKinderen, Laatste_update = @datum WHERE 1;</w:t>
-      </w:r>
-    </w:p>
+    <w:bookmarkStart w:id="1" w:name="_MON_1714586797"/>
+    <w:bookmarkEnd w:id="1"/>
     <w:p>
       <w:pPr>
         <w:rPr>
@@ -1410,37 +1073,37 @@
           <w:color w:val="000000" w:themeColor="text1"/>
           <w:sz w:val="24"/>
           <w:szCs w:val="24"/>
-        </w:rPr>
-        <w:t xml:space="preserve"> </w:t>
-      </w:r>
-      <w:r>
-        <w:rPr>
-          <w:color w:val="000000" w:themeColor="text1"/>
-          <w:sz w:val="24"/>
-          <w:szCs w:val="24"/>
           <w:lang w:val="en-GB"/>
         </w:rPr>
-        <w:t>END IF;</w:t>
-      </w:r>
-    </w:p>
-    <w:p>
-      <w:pPr>
+        <w:object w:dxaOrig="9072" w:dyaOrig="5528" w14:anchorId="16142316">
+          <v:shape id="_x0000_i1035" type="#_x0000_t75" style="width:453.75pt;height:276.75pt" o:ole="">
+            <v:imagedata r:id="rId9" o:title=""/>
+          </v:shape>
+          <o:OLEObject Type="Embed" ProgID="Word.OpenDocumentText.12" ShapeID="_x0000_i1035" DrawAspect="Content" ObjectID="_1714636995" r:id="rId10"/>
+        </w:object>
+      </w:r>
+      <w:r>
         <w:rPr>
           <w:color w:val="000000" w:themeColor="text1"/>
           <w:sz w:val="24"/>
           <w:szCs w:val="24"/>
           <w:lang w:val="en-GB"/>
         </w:rPr>
-      </w:pPr>
-      <w:r>
+        <w:br/>
+        <w:t>2.</w:t>
+      </w:r>
+    </w:p>
+    <w:bookmarkStart w:id="2" w:name="_MON_1714586776"/>
+    <w:bookmarkEnd w:id="2"/>
+    <w:p>
+      <w:pPr>
         <w:rPr>
           <w:color w:val="000000" w:themeColor="text1"/>
           <w:sz w:val="24"/>
           <w:szCs w:val="24"/>
           <w:lang w:val="en-GB"/>
         </w:rPr>
-        <w:t>END</w:t>
-      </w:r>
+      </w:pPr>
       <w:r>
         <w:rPr>
           <w:color w:val="000000" w:themeColor="text1"/>
@@ -1448,255 +1111,13 @@
           <w:szCs w:val="24"/>
           <w:lang w:val="en-GB"/>
         </w:rPr>
-        <w:br/>
-      </w:r>
-      <w:r>
-        <w:rPr>
-          <w:color w:val="000000" w:themeColor="text1"/>
-          <w:sz w:val="24"/>
-          <w:szCs w:val="24"/>
-          <w:lang w:val="en-GB"/>
-        </w:rPr>
-        <w:br/>
-        <w:t>2.</w:t>
-      </w:r>
-    </w:p>
-    <w:p>
-      <w:pPr>
-        <w:rPr>
-          <w:color w:val="000000" w:themeColor="text1"/>
-          <w:sz w:val="24"/>
-          <w:szCs w:val="24"/>
-          <w:lang w:val="en-GB"/>
-        </w:rPr>
-      </w:pPr>
-      <w:r>
-        <w:rPr>
-          <w:color w:val="000000" w:themeColor="text1"/>
-          <w:sz w:val="24"/>
-          <w:szCs w:val="24"/>
-          <w:lang w:val="en-GB"/>
-        </w:rPr>
-        <w:t xml:space="preserve">BEGIN </w:t>
-      </w:r>
-    </w:p>
-    <w:p>
-      <w:pPr>
-        <w:rPr>
-          <w:color w:val="000000" w:themeColor="text1"/>
-          <w:sz w:val="24"/>
-          <w:szCs w:val="24"/>
-          <w:lang w:val="en-GB"/>
-        </w:rPr>
-      </w:pPr>
-      <w:r>
-        <w:rPr>
-          <w:color w:val="000000" w:themeColor="text1"/>
-          <w:sz w:val="24"/>
-          <w:szCs w:val="24"/>
-          <w:lang w:val="en-GB"/>
-        </w:rPr>
-        <w:t xml:space="preserve">SET @aantalBetaald = (SELECT COUNT(Betaald_Bedrag) FROM boeking WHERE Betaald_bedrag &gt; 0); </w:t>
-      </w:r>
-    </w:p>
-    <w:p>
-      <w:pPr>
-        <w:rPr>
-          <w:color w:val="000000" w:themeColor="text1"/>
-          <w:sz w:val="24"/>
-          <w:szCs w:val="24"/>
-          <w:lang w:val="en-GB"/>
-        </w:rPr>
-      </w:pPr>
-      <w:r>
-        <w:rPr>
-          <w:color w:val="000000" w:themeColor="text1"/>
-          <w:sz w:val="24"/>
-          <w:szCs w:val="24"/>
-          <w:lang w:val="en-GB"/>
-        </w:rPr>
-        <w:t>SET @aantalRijen = (SELECT COUNT(IFNULL(Aantal_Klanten_Betaald, 1)) FROM klant_statistieken);</w:t>
-      </w:r>
-    </w:p>
-    <w:p>
-      <w:pPr>
-        <w:rPr>
-          <w:color w:val="000000" w:themeColor="text1"/>
-          <w:sz w:val="24"/>
-          <w:szCs w:val="24"/>
-          <w:lang w:val="en-US"/>
-        </w:rPr>
-      </w:pPr>
-      <w:r>
-        <w:rPr>
-          <w:color w:val="000000" w:themeColor="text1"/>
-          <w:sz w:val="24"/>
-          <w:szCs w:val="24"/>
-          <w:lang w:val="en-GB"/>
-        </w:rPr>
-        <w:t xml:space="preserve"> </w:t>
-      </w:r>
-      <w:r>
-        <w:rPr>
-          <w:color w:val="000000" w:themeColor="text1"/>
-          <w:sz w:val="24"/>
-          <w:szCs w:val="24"/>
-          <w:lang w:val="en-US"/>
-        </w:rPr>
-        <w:t>SET @datum = (SELECT CURDATE());</w:t>
-      </w:r>
-    </w:p>
-    <w:p>
-      <w:pPr>
-        <w:rPr>
-          <w:color w:val="000000" w:themeColor="text1"/>
-          <w:sz w:val="24"/>
-          <w:szCs w:val="24"/>
-          <w:lang w:val="en-US"/>
-        </w:rPr>
-      </w:pPr>
-      <w:r>
-        <w:rPr>
-          <w:color w:val="000000" w:themeColor="text1"/>
-          <w:sz w:val="24"/>
-          <w:szCs w:val="24"/>
-          <w:lang w:val="en-US"/>
-        </w:rPr>
-        <w:t xml:space="preserve"> IF @aantalRijen = 0 THEN</w:t>
-      </w:r>
-    </w:p>
-    <w:p>
-      <w:pPr>
-        <w:rPr>
-          <w:color w:val="000000" w:themeColor="text1"/>
-          <w:sz w:val="24"/>
-          <w:szCs w:val="24"/>
-        </w:rPr>
-      </w:pPr>
-      <w:r>
-        <w:rPr>
-          <w:color w:val="000000" w:themeColor="text1"/>
-          <w:sz w:val="24"/>
-          <w:szCs w:val="24"/>
-          <w:lang w:val="en-US"/>
-        </w:rPr>
-        <w:t xml:space="preserve"> </w:t>
-      </w:r>
-      <w:r>
-        <w:rPr>
-          <w:color w:val="000000" w:themeColor="text1"/>
-          <w:sz w:val="24"/>
-          <w:szCs w:val="24"/>
-        </w:rPr>
-        <w:t>INSERT INTO klant_statistieken (Aantal_Klanten_Betaald) VALUES (@aantalBetaald);</w:t>
-      </w:r>
-    </w:p>
-    <w:p>
-      <w:pPr>
-        <w:rPr>
-          <w:color w:val="000000" w:themeColor="text1"/>
-          <w:sz w:val="24"/>
-          <w:szCs w:val="24"/>
-        </w:rPr>
-      </w:pPr>
-      <w:r>
-        <w:rPr>
-          <w:color w:val="000000" w:themeColor="text1"/>
-          <w:sz w:val="24"/>
-          <w:szCs w:val="24"/>
-        </w:rPr>
-        <w:t xml:space="preserve"> ELSEIF @aantalRijen = 1 THEN</w:t>
-      </w:r>
-    </w:p>
-    <w:p>
-      <w:pPr>
-        <w:rPr>
-          <w:color w:val="000000" w:themeColor="text1"/>
-          <w:sz w:val="24"/>
-          <w:szCs w:val="24"/>
-        </w:rPr>
-      </w:pPr>
-      <w:r>
-        <w:rPr>
-          <w:color w:val="000000" w:themeColor="text1"/>
-          <w:sz w:val="24"/>
-          <w:szCs w:val="24"/>
-        </w:rPr>
-        <w:t xml:space="preserve"> UPDATE klant_statistieken </w:t>
-      </w:r>
-    </w:p>
-    <w:p>
-      <w:pPr>
-        <w:rPr>
-          <w:color w:val="000000" w:themeColor="text1"/>
-          <w:sz w:val="24"/>
-          <w:szCs w:val="24"/>
-        </w:rPr>
-      </w:pPr>
-      <w:r>
-        <w:rPr>
-          <w:color w:val="000000" w:themeColor="text1"/>
-          <w:sz w:val="24"/>
-          <w:szCs w:val="24"/>
-        </w:rPr>
-        <w:t>SET Aantal_Klanten_Betaald = @aantalBetaald, Laatste_update = @datum WHERE 1;</w:t>
-      </w:r>
-    </w:p>
-    <w:p>
-      <w:pPr>
-        <w:rPr>
-          <w:color w:val="000000" w:themeColor="text1"/>
-          <w:sz w:val="24"/>
-          <w:szCs w:val="24"/>
-          <w:lang w:val="en-GB"/>
-        </w:rPr>
-      </w:pPr>
-      <w:r>
-        <w:rPr>
-          <w:color w:val="000000" w:themeColor="text1"/>
-          <w:sz w:val="24"/>
-          <w:szCs w:val="24"/>
-        </w:rPr>
-        <w:t xml:space="preserve"> </w:t>
-      </w:r>
-      <w:r>
-        <w:rPr>
-          <w:color w:val="000000" w:themeColor="text1"/>
-          <w:sz w:val="24"/>
-          <w:szCs w:val="24"/>
-          <w:lang w:val="en-GB"/>
-        </w:rPr>
-        <w:t xml:space="preserve">END IF; </w:t>
-      </w:r>
-    </w:p>
-    <w:p>
-      <w:pPr>
-        <w:rPr>
-          <w:color w:val="000000" w:themeColor="text1"/>
-          <w:sz w:val="24"/>
-          <w:szCs w:val="24"/>
-          <w:lang w:val="en-GB"/>
-        </w:rPr>
-      </w:pPr>
-      <w:r>
-        <w:rPr>
-          <w:color w:val="000000" w:themeColor="text1"/>
-          <w:sz w:val="24"/>
-          <w:szCs w:val="24"/>
-          <w:lang w:val="en-GB"/>
-        </w:rPr>
-        <w:t>END</w:t>
-      </w:r>
-    </w:p>
-    <w:p>
-      <w:pPr>
-        <w:rPr>
-          <w:color w:val="000000" w:themeColor="text1"/>
-          <w:sz w:val="24"/>
-          <w:szCs w:val="24"/>
-          <w:lang w:val="en-GB"/>
-        </w:rPr>
-      </w:pPr>
+        <w:object w:dxaOrig="9072" w:dyaOrig="6320" w14:anchorId="2D56AF07">
+          <v:shape id="_x0000_i1032" type="#_x0000_t75" style="width:453.75pt;height:315.75pt" o:ole="">
+            <v:imagedata r:id="rId11" o:title=""/>
+          </v:shape>
+          <o:OLEObject Type="Embed" ProgID="Word.OpenDocumentText.12" ShapeID="_x0000_i1032" DrawAspect="Content" ObjectID="_1714636996" r:id="rId12"/>
+        </w:object>
+      </w:r>
       <w:r>
         <w:rPr>
           <w:color w:val="000000" w:themeColor="text1"/>
@@ -1736,6 +1157,8 @@
         <w:t xml:space="preserve">BEGIN </w:t>
       </w:r>
     </w:p>
+    <w:bookmarkStart w:id="3" w:name="_MON_1714586763"/>
+    <w:bookmarkEnd w:id="3"/>
     <w:p>
       <w:pPr>
         <w:rPr>
@@ -1752,204 +1175,13 @@
           <w:szCs w:val="24"/>
           <w:lang w:val="en-GB"/>
         </w:rPr>
-        <w:t xml:space="preserve">SET @aantalNietBetaald = (SELECT COUNT(Betaald_Bedrag) FROM boeking WHERE Betaald_bedrag = 0); </w:t>
-      </w:r>
-    </w:p>
-    <w:p>
-      <w:pPr>
-        <w:rPr>
-          <w:color w:val="000000" w:themeColor="text1"/>
-          <w:sz w:val="24"/>
-          <w:szCs w:val="24"/>
-        </w:rPr>
-      </w:pPr>
-      <w:r>
-        <w:rPr>
-          <w:color w:val="000000" w:themeColor="text1"/>
-          <w:sz w:val="24"/>
-          <w:szCs w:val="24"/>
-        </w:rPr>
-        <w:t>SET @aantalRijen = (SELECT COUNT(IFNULL(aantal_klanten_niet_betaald, 1)) FROM klant_statistieken);</w:t>
-      </w:r>
-    </w:p>
-    <w:p>
-      <w:pPr>
-        <w:rPr>
-          <w:color w:val="000000" w:themeColor="text1"/>
-          <w:sz w:val="24"/>
-          <w:szCs w:val="24"/>
-          <w:lang w:val="en-US"/>
-        </w:rPr>
-      </w:pPr>
-      <w:r>
-        <w:rPr>
-          <w:color w:val="000000" w:themeColor="text1"/>
-          <w:sz w:val="24"/>
-          <w:szCs w:val="24"/>
-        </w:rPr>
-        <w:t xml:space="preserve"> </w:t>
-      </w:r>
-      <w:r>
-        <w:rPr>
-          <w:color w:val="000000" w:themeColor="text1"/>
-          <w:sz w:val="24"/>
-          <w:szCs w:val="24"/>
-          <w:lang w:val="en-US"/>
-        </w:rPr>
-        <w:t>SET @datum = (SELECT CURDATE());</w:t>
-      </w:r>
-    </w:p>
-    <w:p>
-      <w:pPr>
-        <w:rPr>
-          <w:color w:val="000000" w:themeColor="text1"/>
-          <w:sz w:val="24"/>
-          <w:szCs w:val="24"/>
-          <w:lang w:val="en-US"/>
-        </w:rPr>
-      </w:pPr>
-      <w:r>
-        <w:rPr>
-          <w:color w:val="000000" w:themeColor="text1"/>
-          <w:sz w:val="24"/>
-          <w:szCs w:val="24"/>
-          <w:lang w:val="en-US"/>
-        </w:rPr>
-        <w:t xml:space="preserve"> IF @aantalRijen = 0 THEN</w:t>
-      </w:r>
-    </w:p>
-    <w:p>
-      <w:pPr>
-        <w:rPr>
-          <w:color w:val="000000" w:themeColor="text1"/>
-          <w:sz w:val="24"/>
-          <w:szCs w:val="24"/>
-        </w:rPr>
-      </w:pPr>
-      <w:r>
-        <w:rPr>
-          <w:color w:val="000000" w:themeColor="text1"/>
-          <w:sz w:val="24"/>
-          <w:szCs w:val="24"/>
-          <w:lang w:val="en-US"/>
-        </w:rPr>
-        <w:t xml:space="preserve"> </w:t>
-      </w:r>
-      <w:r>
-        <w:rPr>
-          <w:color w:val="000000" w:themeColor="text1"/>
-          <w:sz w:val="24"/>
-          <w:szCs w:val="24"/>
-        </w:rPr>
-        <w:t>INSERT INTO klant_statistieken (aantal_klanten_niet_betaald) VALUES (@aantalBetaald);</w:t>
-      </w:r>
-    </w:p>
-    <w:p>
-      <w:pPr>
-        <w:rPr>
-          <w:color w:val="000000" w:themeColor="text1"/>
-          <w:sz w:val="24"/>
-          <w:szCs w:val="24"/>
-        </w:rPr>
-      </w:pPr>
-      <w:r>
-        <w:rPr>
-          <w:color w:val="000000" w:themeColor="text1"/>
-          <w:sz w:val="24"/>
-          <w:szCs w:val="24"/>
-        </w:rPr>
-        <w:t xml:space="preserve"> ELSEIF @aantalRijen = 1 THEN</w:t>
-      </w:r>
-    </w:p>
-    <w:p>
-      <w:pPr>
-        <w:rPr>
-          <w:color w:val="000000" w:themeColor="text1"/>
-          <w:sz w:val="24"/>
-          <w:szCs w:val="24"/>
-        </w:rPr>
-      </w:pPr>
-      <w:r>
-        <w:rPr>
-          <w:color w:val="000000" w:themeColor="text1"/>
-          <w:sz w:val="24"/>
-          <w:szCs w:val="24"/>
-        </w:rPr>
-        <w:t xml:space="preserve"> UPDATE klant_statistieken </w:t>
-      </w:r>
-    </w:p>
-    <w:p>
-      <w:pPr>
-        <w:rPr>
-          <w:color w:val="000000" w:themeColor="text1"/>
-          <w:sz w:val="24"/>
-          <w:szCs w:val="24"/>
-        </w:rPr>
-      </w:pPr>
-      <w:r>
-        <w:rPr>
-          <w:color w:val="000000" w:themeColor="text1"/>
-          <w:sz w:val="24"/>
-          <w:szCs w:val="24"/>
-        </w:rPr>
-        <w:t>SET aantal_klanten_niet_betaald = @aantalNietBetaald, Laatste_update = @datum WHERE 1;</w:t>
-      </w:r>
-    </w:p>
-    <w:p>
-      <w:pPr>
-        <w:rPr>
-          <w:color w:val="000000" w:themeColor="text1"/>
-          <w:sz w:val="24"/>
-          <w:szCs w:val="24"/>
-          <w:lang w:val="en-GB"/>
-        </w:rPr>
-      </w:pPr>
-      <w:r>
-        <w:rPr>
-          <w:color w:val="000000" w:themeColor="text1"/>
-          <w:sz w:val="24"/>
-          <w:szCs w:val="24"/>
-        </w:rPr>
-        <w:t xml:space="preserve"> </w:t>
-      </w:r>
-      <w:r>
-        <w:rPr>
-          <w:color w:val="000000" w:themeColor="text1"/>
-          <w:sz w:val="24"/>
-          <w:szCs w:val="24"/>
-          <w:lang w:val="en-GB"/>
-        </w:rPr>
-        <w:t xml:space="preserve">END IF; </w:t>
-      </w:r>
-    </w:p>
-    <w:p>
-      <w:pPr>
-        <w:rPr>
-          <w:color w:val="000000" w:themeColor="text1"/>
-          <w:sz w:val="24"/>
-          <w:szCs w:val="24"/>
-          <w:lang w:val="en-GB"/>
-        </w:rPr>
-      </w:pPr>
-      <w:r>
-        <w:rPr>
-          <w:color w:val="000000" w:themeColor="text1"/>
-          <w:sz w:val="24"/>
-          <w:szCs w:val="24"/>
-          <w:lang w:val="en-GB"/>
-        </w:rPr>
-        <w:t>END</w:t>
-      </w:r>
-    </w:p>
-    <w:p>
-      <w:pPr>
-        <w:rPr>
-          <w:color w:val="000000" w:themeColor="text1"/>
-          <w:sz w:val="24"/>
-          <w:szCs w:val="24"/>
-          <w:lang w:val="en-GB"/>
-        </w:rPr>
-      </w:pPr>
+        <w:object w:dxaOrig="9072" w:dyaOrig="6160" w14:anchorId="07EB2A1E">
+          <v:shape id="_x0000_i1029" type="#_x0000_t75" style="width:453.75pt;height:308.25pt" o:ole="">
+            <v:imagedata r:id="rId13" o:title=""/>
+          </v:shape>
+          <o:OLEObject Type="Embed" ProgID="Word.OpenDocumentText.12" ShapeID="_x0000_i1029" DrawAspect="Content" ObjectID="_1714636997" r:id="rId14"/>
+        </w:object>
+      </w:r>
       <w:r>
         <w:rPr>
           <w:color w:val="000000" w:themeColor="text1"/>
@@ -1995,12 +1227,26 @@
           <w:u w:val="single"/>
           <w:lang w:val="en-GB"/>
         </w:rPr>
-        <w:t>– Vragen</w:t>
-      </w:r>
-    </w:p>
-    <w:p>
-      <w:pPr>
-        <w:pStyle w:val="Lijstalinea"/>
+        <w:t xml:space="preserve">– </w:t>
+      </w:r>
+      <w:proofErr w:type="spellStart"/>
+      <w:r>
+        <w:rPr>
+          <w:b/>
+          <w:bCs/>
+          <w:color w:val="000000" w:themeColor="text1"/>
+          <w:sz w:val="40"/>
+          <w:szCs w:val="40"/>
+          <w:u w:val="single"/>
+          <w:lang w:val="en-GB"/>
+        </w:rPr>
+        <w:t>Vragen</w:t>
+      </w:r>
+      <w:proofErr w:type="spellEnd"/>
+    </w:p>
+    <w:p>
+      <w:pPr>
+        <w:pStyle w:val="ListParagraph"/>
         <w:numPr>
           <w:ilvl w:val="0"/>
           <w:numId w:val="1"/>
@@ -2038,7 +1284,7 @@
     </w:p>
     <w:p>
       <w:pPr>
-        <w:pStyle w:val="Lijstalinea"/>
+        <w:pStyle w:val="ListParagraph"/>
         <w:numPr>
           <w:ilvl w:val="0"/>
           <w:numId w:val="1"/>
@@ -2068,7 +1314,7 @@
     </w:p>
     <w:p>
       <w:pPr>
-        <w:pStyle w:val="Lijstalinea"/>
+        <w:pStyle w:val="ListParagraph"/>
         <w:numPr>
           <w:ilvl w:val="0"/>
           <w:numId w:val="1"/>
@@ -2108,6 +1354,7 @@
           <w:sz w:val="40"/>
           <w:szCs w:val="40"/>
           <w:u w:val="single"/>
+          <w:lang w:val="en-US"/>
         </w:rPr>
       </w:pPr>
       <w:r>
@@ -2118,9 +1365,11 @@
           <w:sz w:val="40"/>
           <w:szCs w:val="40"/>
           <w:u w:val="single"/>
-        </w:rPr>
-        <w:t xml:space="preserve">Stored Functions </w:t>
-      </w:r>
+          <w:lang w:val="en-US"/>
+        </w:rPr>
+        <w:t xml:space="preserve">Stored Functions – </w:t>
+      </w:r>
+      <w:proofErr w:type="spellStart"/>
       <w:r>
         <w:rPr>
           <w:b/>
@@ -2129,9 +1378,100 @@
           <w:sz w:val="40"/>
           <w:szCs w:val="40"/>
           <w:u w:val="single"/>
-        </w:rPr>
-        <w:t>–</w:t>
-      </w:r>
+          <w:lang w:val="en-US"/>
+        </w:rPr>
+        <w:t>Opdrachten</w:t>
+      </w:r>
+      <w:proofErr w:type="spellEnd"/>
+    </w:p>
+    <w:p>
+      <w:pPr>
+        <w:ind w:left="360"/>
+        <w:rPr>
+          <w:color w:val="000000" w:themeColor="text1"/>
+          <w:lang w:val="en-US"/>
+        </w:rPr>
+      </w:pPr>
+      <w:r>
+        <w:rPr>
+          <w:color w:val="000000" w:themeColor="text1"/>
+          <w:lang w:val="en-US"/>
+        </w:rPr>
+        <w:t>1.</w:t>
+      </w:r>
+    </w:p>
+    <w:bookmarkStart w:id="4" w:name="_MON_1714586723"/>
+    <w:bookmarkEnd w:id="4"/>
+    <w:p>
+      <w:pPr>
+        <w:rPr>
+          <w:color w:val="000000" w:themeColor="text1"/>
+        </w:rPr>
+      </w:pPr>
+      <w:r>
+        <w:rPr>
+          <w:color w:val="000000" w:themeColor="text1"/>
+        </w:rPr>
+        <w:object w:dxaOrig="9072" w:dyaOrig="3527" w14:anchorId="60484E22">
+          <v:shape id="_x0000_i1055" type="#_x0000_t75" style="width:439.5pt;height:171pt" o:ole="">
+            <v:imagedata r:id="rId15" o:title=""/>
+          </v:shape>
+          <o:OLEObject Type="Embed" ProgID="Word.OpenDocumentText.12" ShapeID="_x0000_i1055" DrawAspect="Content" ObjectID="_1714636998" r:id="rId16"/>
+        </w:object>
+      </w:r>
+    </w:p>
+    <w:p>
+      <w:pPr>
+        <w:rPr>
+          <w:color w:val="000000" w:themeColor="text1"/>
+        </w:rPr>
+      </w:pPr>
+      <w:r>
+        <w:rPr>
+          <w:color w:val="000000" w:themeColor="text1"/>
+        </w:rPr>
+        <w:t>2.</w:t>
+      </w:r>
+    </w:p>
+    <w:bookmarkStart w:id="5" w:name="_MON_1714587634"/>
+    <w:bookmarkEnd w:id="5"/>
+    <w:p>
+      <w:pPr>
+        <w:rPr>
+          <w:color w:val="000000" w:themeColor="text1"/>
+        </w:rPr>
+      </w:pPr>
+      <w:r>
+        <w:rPr>
+          <w:color w:val="000000" w:themeColor="text1"/>
+        </w:rPr>
+        <w:object w:dxaOrig="9072" w:dyaOrig="3598" w14:anchorId="21A3F599">
+          <v:shape id="_x0000_i1068" type="#_x0000_t75" style="width:440.25pt;height:180pt" o:ole="">
+            <v:imagedata r:id="rId17" o:title=""/>
+          </v:shape>
+          <o:OLEObject Type="Embed" ProgID="Word.OpenDocumentText.12" ShapeID="_x0000_i1068" DrawAspect="Content" ObjectID="_1714636999" r:id="rId18"/>
+        </w:object>
+      </w:r>
+    </w:p>
+    <w:p>
+      <w:pPr>
+        <w:rPr>
+          <w:color w:val="000000" w:themeColor="text1"/>
+        </w:rPr>
+      </w:pPr>
+      <w:r>
+        <w:rPr>
+          <w:color w:val="000000" w:themeColor="text1"/>
+        </w:rPr>
+        <w:br w:type="page"/>
+      </w:r>
+    </w:p>
+    <w:p>
+      <w:pPr>
+        <w:rPr>
+          <w:color w:val="000000" w:themeColor="text1"/>
+        </w:rPr>
+      </w:pPr>
       <w:r>
         <w:rPr>
           <w:b/>
@@ -2141,20 +1481,63 @@
           <w:szCs w:val="40"/>
           <w:u w:val="single"/>
         </w:rPr>
-        <w:t xml:space="preserve"> Opdrachten</w:t>
-      </w:r>
-    </w:p>
-    <w:p>
-      <w:pPr>
-        <w:pStyle w:val="Lijstalinea"/>
-        <w:numPr>
-          <w:ilvl w:val="0"/>
-          <w:numId w:val="2"/>
-        </w:numPr>
-        <w:rPr>
-          <w:color w:val="000000" w:themeColor="text1"/>
-        </w:rPr>
-      </w:pPr>
+        <w:lastRenderedPageBreak/>
+        <w:t>Views – Vragen</w:t>
+      </w:r>
+      <w:r>
+        <w:rPr>
+          <w:b/>
+          <w:bCs/>
+          <w:color w:val="000000" w:themeColor="text1"/>
+          <w:sz w:val="40"/>
+          <w:szCs w:val="40"/>
+          <w:u w:val="single"/>
+        </w:rPr>
+        <w:br/>
+      </w:r>
+      <w:r>
+        <w:rPr>
+          <w:bCs/>
+          <w:color w:val="000000" w:themeColor="text1"/>
+        </w:rPr>
+        <w:t xml:space="preserve">1. Een view is een virtuele tabel die je zelf </w:t>
+      </w:r>
+      <w:r>
+        <w:rPr>
+          <w:bCs/>
+          <w:color w:val="000000" w:themeColor="text1"/>
+        </w:rPr>
+        <w:t>uit meerdere tables uit je database kan samenstellen</w:t>
+      </w:r>
+      <w:r>
+        <w:rPr>
+          <w:bCs/>
+          <w:color w:val="000000" w:themeColor="text1"/>
+        </w:rPr>
+        <w:br/>
+        <w:t>2. Het belangrijkste van een database op een rijtje te zetten, voor overzichtelijkheid</w:t>
+      </w:r>
+      <w:r>
+        <w:rPr>
+          <w:bCs/>
+          <w:color w:val="000000" w:themeColor="text1"/>
+        </w:rPr>
+        <w:br/>
+        <w:t>3. Nee, dit lukt niet.</w:t>
+      </w:r>
+      <w:r>
+        <w:rPr>
+          <w:bCs/>
+          <w:color w:val="000000" w:themeColor="text1"/>
+        </w:rPr>
+        <w:br/>
+      </w:r>
+      <w:r>
+        <w:rPr>
+          <w:color w:val="000000" w:themeColor="text1"/>
+        </w:rPr>
+        <w:t xml:space="preserve"> </w:t>
+      </w:r>
     </w:p>
     <w:sectPr>
       <w:pgSz w:w="11906" w:h="16838"/>
@@ -2167,7 +1550,7 @@
 </file>
 
 <file path=word/endnotes.xml><?xml version="1.0" encoding="utf-8"?>
-<w:endnotes xmlns:wpc="http://schemas.microsoft.com/office/word/2010/wordprocessingCanvas" xmlns:cx="http://schemas.microsoft.com/office/drawing/2014/chartex" xmlns:cx1="http://schemas.microsoft.com/office/drawing/2015/9/8/chartex" xmlns:cx2="http://schemas.microsoft.com/office/drawing/2015/10/21/chartex" xmlns:cx3="http://schemas.microsoft.com/office/drawing/2016/5/9/chartex" xmlns:cx4="http://schemas.microsoft.com/office/drawing/2016/5/10/chartex" xmlns:cx5="http://schemas.microsoft.com/office/drawing/2016/5/11/chartex" xmlns:cx6="http://schemas.microsoft.com/office/drawing/2016/5/12/chartex" xmlns:cx7="http://schemas.microsoft.com/office/drawing/2016/5/13/chartex" xmlns:cx8="http://schemas.microsoft.com/office/drawing/2016/5/14/chartex" xmlns:mc="http://schemas.openxmlformats.org/markup-compatibility/2006" xmlns:aink="http://schemas.microsoft.com/office/drawing/2016/ink" xmlns:am3d="http://schemas.microsoft.com/office/drawing/2017/model3d" xmlns:o="urn:schemas-microsoft-com:office:office" xmlns:oel="http://schemas.microsoft.com/office/2019/extlst" xmlns:r="http://schemas.openxmlformats.org/officeDocument/2006/relationships" xmlns:m="http://schemas.openxmlformats.org/officeDocument/2006/math" xmlns:v="urn:schemas-microsoft-com:vml" xmlns:wp14="http://schemas.microsoft.com/office/word/2010/wordprocessingDrawing" xmlns:wp="http://schemas.openxmlformats.org/drawingml/2006/wordprocessingDrawing" xmlns:w10="urn:schemas-microsoft-com:office:word" xmlns:w="http://schemas.openxmlformats.org/wordprocessingml/2006/main" xmlns:w14="http://schemas.microsoft.com/office/word/2010/wordml" xmlns:w15="http://schemas.microsoft.com/office/word/2012/wordml" xmlns:w16cex="http://schemas.microsoft.com/office/word/2018/wordml/cex" xmlns:w16cid="http://schemas.microsoft.com/office/word/2016/wordml/cid" xmlns:w16="http://schemas.microsoft.com/office/word/2018/wordml" xmlns:w16sdtdh="http://schemas.microsoft.com/office/word/2020/wordml/sdtdatahash" xmlns:w16se="http://schemas.microsoft.com/office/word/2015/wordml/symex" xmlns:wpg="http://schemas.microsoft.com/office/word/2010/wordprocessingGroup" xmlns:wpi="http://schemas.microsoft.com/office/word/2010/wordprocessingInk" xmlns:wne="http://schemas.microsoft.com/office/word/2006/wordml" xmlns:wps="http://schemas.microsoft.com/office/word/2010/wordprocessingShape" mc:Ignorable="w14 w15 w16se w16cid w16 w16cex w16sdtdh wp14">
+<w:endnotes xmlns:wpc="http://schemas.microsoft.com/office/word/2010/wordprocessingCanvas" xmlns:cx="http://schemas.microsoft.com/office/drawing/2014/chartex" xmlns:cx1="http://schemas.microsoft.com/office/drawing/2015/9/8/chartex" xmlns:cx2="http://schemas.microsoft.com/office/drawing/2015/10/21/chartex" xmlns:cx3="http://schemas.microsoft.com/office/drawing/2016/5/9/chartex" xmlns:cx4="http://schemas.microsoft.com/office/drawing/2016/5/10/chartex" xmlns:cx5="http://schemas.microsoft.com/office/drawing/2016/5/11/chartex" xmlns:cx6="http://schemas.microsoft.com/office/drawing/2016/5/12/chartex" xmlns:cx7="http://schemas.microsoft.com/office/drawing/2016/5/13/chartex" xmlns:cx8="http://schemas.microsoft.com/office/drawing/2016/5/14/chartex" xmlns:mc="http://schemas.openxmlformats.org/markup-compatibility/2006" xmlns:aink="http://schemas.microsoft.com/office/drawing/2016/ink" xmlns:am3d="http://schemas.microsoft.com/office/drawing/2017/model3d" xmlns:o="urn:schemas-microsoft-com:office:office" xmlns:r="http://schemas.openxmlformats.org/officeDocument/2006/relationships" xmlns:m="http://schemas.openxmlformats.org/officeDocument/2006/math" xmlns:v="urn:schemas-microsoft-com:vml" xmlns:wp14="http://schemas.microsoft.com/office/word/2010/wordprocessingDrawing" xmlns:wp="http://schemas.openxmlformats.org/drawingml/2006/wordprocessingDrawing" xmlns:w10="urn:schemas-microsoft-com:office:word" xmlns:w="http://schemas.openxmlformats.org/wordprocessingml/2006/main" xmlns:w14="http://schemas.microsoft.com/office/word/2010/wordml" xmlns:w15="http://schemas.microsoft.com/office/word/2012/wordml" xmlns:w16cex="http://schemas.microsoft.com/office/word/2018/wordml/cex" xmlns:w16cid="http://schemas.microsoft.com/office/word/2016/wordml/cid" xmlns:w16="http://schemas.microsoft.com/office/word/2018/wordml" xmlns:w16sdtdh="http://schemas.microsoft.com/office/word/2020/wordml/sdtdatahash" xmlns:w16se="http://schemas.microsoft.com/office/word/2015/wordml/symex" xmlns:wpg="http://schemas.microsoft.com/office/word/2010/wordprocessingGroup" xmlns:wpi="http://schemas.microsoft.com/office/word/2010/wordprocessingInk" xmlns:wne="http://schemas.microsoft.com/office/word/2006/wordml" xmlns:wps="http://schemas.microsoft.com/office/word/2010/wordprocessingShape" mc:Ignorable="w14 w15 w16se w16cid w16 w16cex w16sdtdh wp14">
   <w:endnote w:type="separator" w:id="-1">
     <w:p>
       <w:pPr>
@@ -2192,7 +1575,7 @@
 </file>
 
 <file path=word/footnotes.xml><?xml version="1.0" encoding="utf-8"?>
-<w:footnotes xmlns:wpc="http://schemas.microsoft.com/office/word/2010/wordprocessingCanvas" xmlns:cx="http://schemas.microsoft.com/office/drawing/2014/chartex" xmlns:cx1="http://schemas.microsoft.com/office/drawing/2015/9/8/chartex" xmlns:cx2="http://schemas.microsoft.com/office/drawing/2015/10/21/chartex" xmlns:cx3="http://schemas.microsoft.com/office/drawing/2016/5/9/chartex" xmlns:cx4="http://schemas.microsoft.com/office/drawing/2016/5/10/chartex" xmlns:cx5="http://schemas.microsoft.com/office/drawing/2016/5/11/chartex" xmlns:cx6="http://schemas.microsoft.com/office/drawing/2016/5/12/chartex" xmlns:cx7="http://schemas.microsoft.com/office/drawing/2016/5/13/chartex" xmlns:cx8="http://schemas.microsoft.com/office/drawing/2016/5/14/chartex" xmlns:mc="http://schemas.openxmlformats.org/markup-compatibility/2006" xmlns:aink="http://schemas.microsoft.com/office/drawing/2016/ink" xmlns:am3d="http://schemas.microsoft.com/office/drawing/2017/model3d" xmlns:o="urn:schemas-microsoft-com:office:office" xmlns:oel="http://schemas.microsoft.com/office/2019/extlst" xmlns:r="http://schemas.openxmlformats.org/officeDocument/2006/relationships" xmlns:m="http://schemas.openxmlformats.org/officeDocument/2006/math" xmlns:v="urn:schemas-microsoft-com:vml" xmlns:wp14="http://schemas.microsoft.com/office/word/2010/wordprocessingDrawing" xmlns:wp="http://schemas.openxmlformats.org/drawingml/2006/wordprocessingDrawing" xmlns:w10="urn:schemas-microsoft-com:office:word" xmlns:w="http://schemas.openxmlformats.org/wordprocessingml/2006/main" xmlns:w14="http://schemas.microsoft.com/office/word/2010/wordml" xmlns:w15="http://schemas.microsoft.com/office/word/2012/wordml" xmlns:w16cex="http://schemas.microsoft.com/office/word/2018/wordml/cex" xmlns:w16cid="http://schemas.microsoft.com/office/word/2016/wordml/cid" xmlns:w16="http://schemas.microsoft.com/office/word/2018/wordml" xmlns:w16sdtdh="http://schemas.microsoft.com/office/word/2020/wordml/sdtdatahash" xmlns:w16se="http://schemas.microsoft.com/office/word/2015/wordml/symex" xmlns:wpg="http://schemas.microsoft.com/office/word/2010/wordprocessingGroup" xmlns:wpi="http://schemas.microsoft.com/office/word/2010/wordprocessingInk" xmlns:wne="http://schemas.microsoft.com/office/word/2006/wordml" xmlns:wps="http://schemas.microsoft.com/office/word/2010/wordprocessingShape" mc:Ignorable="w14 w15 w16se w16cid w16 w16cex w16sdtdh wp14">
+<w:footnotes xmlns:wpc="http://schemas.microsoft.com/office/word/2010/wordprocessingCanvas" xmlns:cx="http://schemas.microsoft.com/office/drawing/2014/chartex" xmlns:cx1="http://schemas.microsoft.com/office/drawing/2015/9/8/chartex" xmlns:cx2="http://schemas.microsoft.com/office/drawing/2015/10/21/chartex" xmlns:cx3="http://schemas.microsoft.com/office/drawing/2016/5/9/chartex" xmlns:cx4="http://schemas.microsoft.com/office/drawing/2016/5/10/chartex" xmlns:cx5="http://schemas.microsoft.com/office/drawing/2016/5/11/chartex" xmlns:cx6="http://schemas.microsoft.com/office/drawing/2016/5/12/chartex" xmlns:cx7="http://schemas.microsoft.com/office/drawing/2016/5/13/chartex" xmlns:cx8="http://schemas.microsoft.com/office/drawing/2016/5/14/chartex" xmlns:mc="http://schemas.openxmlformats.org/markup-compatibility/2006" xmlns:aink="http://schemas.microsoft.com/office/drawing/2016/ink" xmlns:am3d="http://schemas.microsoft.com/office/drawing/2017/model3d" xmlns:o="urn:schemas-microsoft-com:office:office" xmlns:r="http://schemas.openxmlformats.org/officeDocument/2006/relationships" xmlns:m="http://schemas.openxmlformats.org/officeDocument/2006/math" xmlns:v="urn:schemas-microsoft-com:vml" xmlns:wp14="http://schemas.microsoft.com/office/word/2010/wordprocessingDrawing" xmlns:wp="http://schemas.openxmlformats.org/drawingml/2006/wordprocessingDrawing" xmlns:w10="urn:schemas-microsoft-com:office:word" xmlns:w="http://schemas.openxmlformats.org/wordprocessingml/2006/main" xmlns:w14="http://schemas.microsoft.com/office/word/2010/wordml" xmlns:w15="http://schemas.microsoft.com/office/word/2012/wordml" xmlns:w16cex="http://schemas.microsoft.com/office/word/2018/wordml/cex" xmlns:w16cid="http://schemas.microsoft.com/office/word/2016/wordml/cid" xmlns:w16="http://schemas.microsoft.com/office/word/2018/wordml" xmlns:w16sdtdh="http://schemas.microsoft.com/office/word/2020/wordml/sdtdatahash" xmlns:w16se="http://schemas.microsoft.com/office/word/2015/wordml/symex" xmlns:wpg="http://schemas.microsoft.com/office/word/2010/wordprocessingGroup" xmlns:wpi="http://schemas.microsoft.com/office/word/2010/wordprocessingInk" xmlns:wne="http://schemas.microsoft.com/office/word/2006/wordml" xmlns:wps="http://schemas.microsoft.com/office/word/2010/wordprocessingShape" mc:Ignorable="w14 w15 w16se w16cid w16 w16cex w16sdtdh wp14">
   <w:footnote w:type="separator" w:id="-1">
     <w:p>
       <w:pPr>
@@ -2217,7 +1600,7 @@
 </file>
 
 <file path=word/numbering.xml><?xml version="1.0" encoding="utf-8"?>
-<w:numbering xmlns:wpc="http://schemas.microsoft.com/office/word/2010/wordprocessingCanvas" xmlns:cx="http://schemas.microsoft.com/office/drawing/2014/chartex" xmlns:cx1="http://schemas.microsoft.com/office/drawing/2015/9/8/chartex" xmlns:cx2="http://schemas.microsoft.com/office/drawing/2015/10/21/chartex" xmlns:cx3="http://schemas.microsoft.com/office/drawing/2016/5/9/chartex" xmlns:cx4="http://schemas.microsoft.com/office/drawing/2016/5/10/chartex" xmlns:cx5="http://schemas.microsoft.com/office/drawing/2016/5/11/chartex" xmlns:cx6="http://schemas.microsoft.com/office/drawing/2016/5/12/chartex" xmlns:cx7="http://schemas.microsoft.com/office/drawing/2016/5/13/chartex" xmlns:cx8="http://schemas.microsoft.com/office/drawing/2016/5/14/chartex" xmlns:mc="http://schemas.openxmlformats.org/markup-compatibility/2006" xmlns:aink="http://schemas.microsoft.com/office/drawing/2016/ink" xmlns:am3d="http://schemas.microsoft.com/office/drawing/2017/model3d" xmlns:o="urn:schemas-microsoft-com:office:office" xmlns:oel="http://schemas.microsoft.com/office/2019/extlst" xmlns:r="http://schemas.openxmlformats.org/officeDocument/2006/relationships" xmlns:m="http://schemas.openxmlformats.org/officeDocument/2006/math" xmlns:v="urn:schemas-microsoft-com:vml" xmlns:wp14="http://schemas.microsoft.com/office/word/2010/wordprocessingDrawing" xmlns:wp="http://schemas.openxmlformats.org/drawingml/2006/wordprocessingDrawing" xmlns:w10="urn:schemas-microsoft-com:office:word" xmlns:w="http://schemas.openxmlformats.org/wordprocessingml/2006/main" xmlns:w14="http://schemas.microsoft.com/office/word/2010/wordml" xmlns:w15="http://schemas.microsoft.com/office/word/2012/wordml" xmlns:w16cex="http://schemas.microsoft.com/office/word/2018/wordml/cex" xmlns:w16cid="http://schemas.microsoft.com/office/word/2016/wordml/cid" xmlns:w16="http://schemas.microsoft.com/office/word/2018/wordml" xmlns:w16sdtdh="http://schemas.microsoft.com/office/word/2020/wordml/sdtdatahash" xmlns:w16se="http://schemas.microsoft.com/office/word/2015/wordml/symex" xmlns:wpg="http://schemas.microsoft.com/office/word/2010/wordprocessingGroup" xmlns:wpi="http://schemas.microsoft.com/office/word/2010/wordprocessingInk" xmlns:wne="http://schemas.microsoft.com/office/word/2006/wordml" xmlns:wps="http://schemas.microsoft.com/office/word/2010/wordprocessingShape" mc:Ignorable="w14 w15 w16se w16cid w16 w16cex w16sdtdh wp14">
+<w:numbering xmlns:wpc="http://schemas.microsoft.com/office/word/2010/wordprocessingCanvas" xmlns:cx="http://schemas.microsoft.com/office/drawing/2014/chartex" xmlns:cx1="http://schemas.microsoft.com/office/drawing/2015/9/8/chartex" xmlns:cx2="http://schemas.microsoft.com/office/drawing/2015/10/21/chartex" xmlns:cx3="http://schemas.microsoft.com/office/drawing/2016/5/9/chartex" xmlns:cx4="http://schemas.microsoft.com/office/drawing/2016/5/10/chartex" xmlns:cx5="http://schemas.microsoft.com/office/drawing/2016/5/11/chartex" xmlns:cx6="http://schemas.microsoft.com/office/drawing/2016/5/12/chartex" xmlns:cx7="http://schemas.microsoft.com/office/drawing/2016/5/13/chartex" xmlns:cx8="http://schemas.microsoft.com/office/drawing/2016/5/14/chartex" xmlns:mc="http://schemas.openxmlformats.org/markup-compatibility/2006" xmlns:aink="http://schemas.microsoft.com/office/drawing/2016/ink" xmlns:am3d="http://schemas.microsoft.com/office/drawing/2017/model3d" xmlns:o="urn:schemas-microsoft-com:office:office" xmlns:r="http://schemas.openxmlformats.org/officeDocument/2006/relationships" xmlns:m="http://schemas.openxmlformats.org/officeDocument/2006/math" xmlns:v="urn:schemas-microsoft-com:vml" xmlns:wp14="http://schemas.microsoft.com/office/word/2010/wordprocessingDrawing" xmlns:wp="http://schemas.openxmlformats.org/drawingml/2006/wordprocessingDrawing" xmlns:w10="urn:schemas-microsoft-com:office:word" xmlns:w="http://schemas.openxmlformats.org/wordprocessingml/2006/main" xmlns:w14="http://schemas.microsoft.com/office/word/2010/wordml" xmlns:w15="http://schemas.microsoft.com/office/word/2012/wordml" xmlns:w16cex="http://schemas.microsoft.com/office/word/2018/wordml/cex" xmlns:w16cid="http://schemas.microsoft.com/office/word/2016/wordml/cid" xmlns:w16="http://schemas.microsoft.com/office/word/2018/wordml" xmlns:w16sdtdh="http://schemas.microsoft.com/office/word/2020/wordml/sdtdatahash" xmlns:w16se="http://schemas.microsoft.com/office/word/2015/wordml/symex" xmlns:wpg="http://schemas.microsoft.com/office/word/2010/wordprocessingGroup" xmlns:wpi="http://schemas.microsoft.com/office/word/2010/wordprocessingInk" xmlns:wne="http://schemas.microsoft.com/office/word/2006/wordml" xmlns:wps="http://schemas.microsoft.com/office/word/2010/wordprocessingShape" mc:Ignorable="w14 w15 w16se w16cid w16 w16cex w16sdtdh wp14">
   <w:abstractNum w:abstractNumId="0" w15:restartNumberingAfterBreak="0">
     <w:nsid w:val="2FE467F7"/>
     <w:multiLevelType w:val="hybridMultilevel"/>
@@ -2396,10 +1779,10 @@
       </w:pPr>
     </w:lvl>
   </w:abstractNum>
-  <w:num w:numId="1" w16cid:durableId="594897403">
+  <w:num w:numId="1">
     <w:abstractNumId w:val="0"/>
   </w:num>
-  <w:num w:numId="2" w16cid:durableId="1013456258">
+  <w:num w:numId="2">
     <w:abstractNumId w:val="1"/>
   </w:num>
 </w:numbering>
@@ -2800,17 +2183,17 @@
     <w:lsdException w:name="Unresolved Mention" w:semiHidden="1" w:unhideWhenUsed="1"/>
     <w:lsdException w:name="Smart Link" w:semiHidden="1" w:unhideWhenUsed="1"/>
   </w:latentStyles>
-  <w:style w:type="paragraph" w:default="1" w:styleId="Standaard">
+  <w:style w:type="paragraph" w:default="1" w:styleId="Normal">
     <w:name w:val="Normal"/>
     <w:qFormat/>
   </w:style>
-  <w:style w:type="character" w:default="1" w:styleId="Standaardalinea-lettertype">
+  <w:style w:type="character" w:default="1" w:styleId="DefaultParagraphFont">
     <w:name w:val="Default Paragraph Font"/>
     <w:uiPriority w:val="1"/>
     <w:semiHidden/>
     <w:unhideWhenUsed/>
   </w:style>
-  <w:style w:type="table" w:default="1" w:styleId="Standaardtabel">
+  <w:style w:type="table" w:default="1" w:styleId="TableNormal">
     <w:name w:val="Normal Table"/>
     <w:uiPriority w:val="99"/>
     <w:semiHidden/>
@@ -2825,16 +2208,16 @@
       </w:tblCellMar>
     </w:tblPr>
   </w:style>
-  <w:style w:type="numbering" w:default="1" w:styleId="Geenlijst">
+  <w:style w:type="numbering" w:default="1" w:styleId="NoList">
     <w:name w:val="No List"/>
     <w:uiPriority w:val="99"/>
     <w:semiHidden/>
     <w:unhideWhenUsed/>
   </w:style>
-  <w:style w:type="paragraph" w:styleId="Koptekst">
+  <w:style w:type="paragraph" w:styleId="Header">
     <w:name w:val="header"/>
-    <w:basedOn w:val="Standaard"/>
-    <w:link w:val="KoptekstChar"/>
+    <w:basedOn w:val="Normal"/>
+    <w:link w:val="HeaderChar"/>
     <w:uiPriority w:val="99"/>
     <w:unhideWhenUsed/>
     <w:rsid w:val="00A938E5"/>
@@ -2846,17 +2229,17 @@
       <w:spacing w:after="0" w:line="240" w:lineRule="auto"/>
     </w:pPr>
   </w:style>
-  <w:style w:type="character" w:customStyle="1" w:styleId="KoptekstChar">
-    <w:name w:val="Koptekst Char"/>
-    <w:basedOn w:val="Standaardalinea-lettertype"/>
-    <w:link w:val="Koptekst"/>
+  <w:style w:type="character" w:customStyle="1" w:styleId="HeaderChar">
+    <w:name w:val="Header Char"/>
+    <w:basedOn w:val="DefaultParagraphFont"/>
+    <w:link w:val="Header"/>
     <w:uiPriority w:val="99"/>
     <w:rsid w:val="00A938E5"/>
   </w:style>
-  <w:style w:type="paragraph" w:styleId="Voettekst">
+  <w:style w:type="paragraph" w:styleId="Footer">
     <w:name w:val="footer"/>
-    <w:basedOn w:val="Standaard"/>
-    <w:link w:val="VoettekstChar"/>
+    <w:basedOn w:val="Normal"/>
+    <w:link w:val="FooterChar"/>
     <w:uiPriority w:val="99"/>
     <w:unhideWhenUsed/>
     <w:rsid w:val="00A938E5"/>
@@ -2868,16 +2251,16 @@
       <w:spacing w:after="0" w:line="240" w:lineRule="auto"/>
     </w:pPr>
   </w:style>
-  <w:style w:type="character" w:customStyle="1" w:styleId="VoettekstChar">
-    <w:name w:val="Voettekst Char"/>
-    <w:basedOn w:val="Standaardalinea-lettertype"/>
-    <w:link w:val="Voettekst"/>
+  <w:style w:type="character" w:customStyle="1" w:styleId="FooterChar">
+    <w:name w:val="Footer Char"/>
+    <w:basedOn w:val="DefaultParagraphFont"/>
+    <w:link w:val="Footer"/>
     <w:uiPriority w:val="99"/>
     <w:rsid w:val="00A938E5"/>
   </w:style>
-  <w:style w:type="paragraph" w:styleId="Lijstalinea">
+  <w:style w:type="paragraph" w:styleId="ListParagraph">
     <w:name w:val="List Paragraph"/>
-    <w:basedOn w:val="Standaard"/>
+    <w:basedOn w:val="Normal"/>
     <w:uiPriority w:val="34"/>
     <w:qFormat/>
     <w:rsid w:val="00330A59"/>

</xml_diff>